<commit_message>
update, that was forgot
</commit_message>
<xml_diff>
--- a/08.docx
+++ b/08.docx
@@ -1393,7 +1393,7 @@
                 <w:noProof/>
                 <w:webHidden/>
               </w:rPr>
-              <w:t>7</w:t>
+              <w:t>6</w:t>
             </w:r>
             <w:r>
               <w:rPr>
@@ -1532,13 +1532,7 @@
           <w:rPr>
             <w:rFonts w:ascii="Cambria Math" w:hAnsi="Cambria Math" w:cs="Cambria Math"/>
           </w:rPr>
-          <m:t>≤</m:t>
-        </m:r>
-        <m:r>
-          <w:rPr>
-            <w:rFonts w:ascii="Cambria Math" w:hAnsi="Cambria Math" w:cs="Cambria Math"/>
-          </w:rPr>
-          <m:t>|</m:t>
+          <m:t>≤|</m:t>
         </m:r>
         <m:sSub>
           <m:sSubPr>
@@ -1598,9 +1592,7 @@
         </w:rPr>
         <w:t>Auswahl der Sprache</w:t>
       </w:r>
-      <w:bookmarkStart w:id="2" w:name="_GoBack"/>
       <w:bookmarkEnd w:id="1"/>
-      <w:bookmarkEnd w:id="2"/>
     </w:p>
     <w:p/>
     <w:p>
@@ -1652,15 +1644,7 @@
                   <w:sz w:val="24"/>
                   <w:szCs w:val="24"/>
                 </w:rPr>
-                <m:t xml:space="preserve"> eine Permutation von </m:t>
-              </m:r>
-              <m:r>
-                <w:rPr>
-                  <w:rFonts w:ascii="Cambria Math" w:eastAsia="Arial" w:hAnsi="Cambria Math" w:cs="Arial"/>
-                  <w:sz w:val="24"/>
-                  <w:szCs w:val="24"/>
-                </w:rPr>
-                <m:t>a</m:t>
+                <m:t xml:space="preserve"> eine Permutation von a</m:t>
               </m:r>
             </m:e>
             <m:sup>
@@ -1750,7 +1734,7 @@
             <w:rPr>
               <w:rFonts w:ascii="Cambria Math" w:hAnsi="Cambria Math" w:cs="Cambria Math"/>
             </w:rPr>
-            <m:t xml:space="preserve">,  i,j,k ∊ </m:t>
+            <m:t>,  i,j,k</m:t>
           </m:r>
           <m:r>
             <m:rPr>
@@ -1759,13 +1743,7 @@
             <w:rPr>
               <w:rFonts w:ascii="Cambria Math" w:hAnsi="Cambria Math" w:cs="Cambria Math"/>
             </w:rPr>
-            <m:t>N</m:t>
-          </m:r>
-          <m:r>
-            <w:rPr>
-              <w:rFonts w:ascii="Cambria Math" w:hAnsi="Cambria Math" w:cs="Cambria Math"/>
-            </w:rPr>
-            <m:t xml:space="preserve">} </m:t>
+            <m:t xml:space="preserve"> ∊ N} </m:t>
           </m:r>
         </m:oMath>
       </m:oMathPara>
@@ -1846,7 +1824,7 @@
           <w:szCs w:val="22"/>
         </w:rPr>
       </w:pPr>
-      <w:bookmarkStart w:id="3" w:name="_Toc153489037"/>
+      <w:bookmarkStart w:id="2" w:name="_Toc153489037"/>
       <w:r>
         <w:rPr>
           <w:rFonts w:ascii="Cambria Math" w:eastAsiaTheme="minorHAnsi" w:hAnsi="Cambria Math" w:cs="Cambria Math"/>
@@ -1856,7 +1834,7 @@
         </w:rPr>
         <w:t>Definition der Grammatik</w:t>
       </w:r>
-      <w:bookmarkEnd w:id="3"/>
+      <w:bookmarkEnd w:id="2"/>
     </w:p>
     <w:p/>
     <w:p>
@@ -2238,7 +2216,7 @@
           <w:szCs w:val="22"/>
         </w:rPr>
       </w:pPr>
-      <w:bookmarkStart w:id="4" w:name="_Toc153489038"/>
+      <w:bookmarkStart w:id="3" w:name="_Toc153489038"/>
       <w:r>
         <w:rPr>
           <w:rFonts w:ascii="Cambria Math" w:eastAsiaTheme="minorHAnsi" w:hAnsi="Cambria Math" w:cs="Cambria Math"/>
@@ -2248,7 +2226,7 @@
         </w:rPr>
         <w:t>Umwandlung in der Kuroda-Normalform</w:t>
       </w:r>
-      <w:bookmarkEnd w:id="4"/>
+      <w:bookmarkEnd w:id="3"/>
     </w:p>
     <w:p/>
     <w:p>
@@ -2373,13 +2351,7 @@
             <w:rPr>
               <w:rFonts w:ascii="Cambria Math" w:eastAsiaTheme="minorEastAsia" w:hAnsi="Cambria Math"/>
             </w:rPr>
-            <m:t>A</m:t>
-          </m:r>
-          <m:r>
-            <w:rPr>
-              <w:rFonts w:ascii="Cambria Math" w:eastAsiaTheme="minorEastAsia" w:hAnsi="Cambria Math"/>
-            </w:rPr>
-            <m:t>F</m:t>
+            <m:t>AF</m:t>
           </m:r>
         </m:oMath>
       </m:oMathPara>
@@ -2710,13 +2682,7 @@
           <w:rPr>
             <w:rFonts w:ascii="Cambria Math" w:eastAsiaTheme="minorEastAsia" w:hAnsi="Cambria Math"/>
           </w:rPr>
-          <m:t>A</m:t>
-        </m:r>
-        <m:r>
-          <w:rPr>
-            <w:rFonts w:ascii="Cambria Math" w:eastAsiaTheme="minorEastAsia" w:hAnsi="Cambria Math"/>
-          </w:rPr>
-          <m:t>F</m:t>
+          <m:t>AF</m:t>
         </m:r>
       </m:oMath>
     </w:p>
@@ -3028,25 +2994,7 @@
           <w:rPr>
             <w:rFonts w:ascii="Cambria Math" w:hAnsi="Cambria Math"/>
           </w:rPr>
-          <m:t>;</m:t>
-        </m:r>
-        <m:r>
-          <w:rPr>
-            <w:rFonts w:ascii="Cambria Math" w:hAnsi="Cambria Math"/>
-          </w:rPr>
-          <m:t>G;B;X</m:t>
-        </m:r>
-        <m:r>
-          <w:rPr>
-            <w:rFonts w:ascii="Cambria Math" w:hAnsi="Cambria Math"/>
-          </w:rPr>
-          <m:t xml:space="preserve"> </m:t>
-        </m:r>
-        <m:r>
-          <w:rPr>
-            <w:rFonts w:ascii="Cambria Math" w:hAnsi="Cambria Math"/>
-          </w:rPr>
-          <m:t>}</m:t>
+          <m:t>;G;B;X }</m:t>
         </m:r>
       </m:oMath>
     </w:p>
@@ -3099,7 +3047,7 @@
           <w:szCs w:val="22"/>
         </w:rPr>
       </w:pPr>
-      <w:bookmarkStart w:id="5" w:name="_Toc153489039"/>
+      <w:bookmarkStart w:id="4" w:name="_Toc153489039"/>
       <w:r>
         <w:rPr>
           <w:rFonts w:ascii="Cambria Math" w:eastAsiaTheme="minorHAnsi" w:hAnsi="Cambria Math" w:cs="Cambria Math"/>
@@ -3109,7 +3057,7 @@
         </w:rPr>
         <w:t>Wortbildung</w:t>
       </w:r>
-      <w:bookmarkEnd w:id="5"/>
+      <w:bookmarkEnd w:id="4"/>
     </w:p>
     <w:p/>
     <w:p>
@@ -3145,15 +3093,7 @@
               <w:sz w:val="24"/>
               <w:szCs w:val="24"/>
             </w:rPr>
-            <m:t>1. Regel :</m:t>
-          </m:r>
-          <m:r>
-            <w:rPr>
-              <w:rFonts w:ascii="Cambria Math" w:eastAsia="Arial" w:hAnsi="Cambria Math" w:cs="Arial"/>
-              <w:sz w:val="24"/>
-              <w:szCs w:val="24"/>
-            </w:rPr>
-            <m:t>S→D</m:t>
+            <m:t>1. Regel :S→D</m:t>
           </m:r>
         </m:oMath>
       </m:oMathPara>
@@ -3178,31 +3118,7 @@
               <w:sz w:val="24"/>
               <w:szCs w:val="24"/>
             </w:rPr>
-            <m:t>2</m:t>
-          </m:r>
-          <m:r>
-            <w:rPr>
-              <w:rFonts w:ascii="Cambria Math" w:eastAsia="Arial" w:hAnsi="Cambria Math" w:cs="Arial"/>
-              <w:sz w:val="24"/>
-              <w:szCs w:val="24"/>
-            </w:rPr>
-            <m:t>. Regel</m:t>
-          </m:r>
-          <m:r>
-            <w:rPr>
-              <w:rFonts w:ascii="Cambria Math" w:eastAsia="Arial" w:hAnsi="Cambria Math" w:cs="Arial"/>
-              <w:sz w:val="24"/>
-              <w:szCs w:val="24"/>
-            </w:rPr>
-            <m:t xml:space="preserve"> : </m:t>
-          </m:r>
-          <m:r>
-            <w:rPr>
-              <w:rFonts w:ascii="Cambria Math" w:eastAsia="Arial" w:hAnsi="Cambria Math" w:cs="Arial"/>
-              <w:sz w:val="24"/>
-              <w:szCs w:val="24"/>
-            </w:rPr>
-            <m:t>S→CF</m:t>
+            <m:t>2. Regel : S→CF</m:t>
           </m:r>
         </m:oMath>
       </m:oMathPara>
@@ -3227,23 +3143,7 @@
               <w:sz w:val="24"/>
               <w:szCs w:val="24"/>
             </w:rPr>
-            <m:t>3</m:t>
-          </m:r>
-          <m:r>
-            <w:rPr>
-              <w:rFonts w:ascii="Cambria Math" w:eastAsia="Arial" w:hAnsi="Cambria Math" w:cs="Arial"/>
-              <w:sz w:val="24"/>
-              <w:szCs w:val="24"/>
-            </w:rPr>
-            <m:t xml:space="preserve">. Regel : </m:t>
-          </m:r>
-          <m:r>
-            <w:rPr>
-              <w:rFonts w:ascii="Cambria Math" w:eastAsia="Arial" w:hAnsi="Cambria Math" w:cs="Arial"/>
-              <w:sz w:val="24"/>
-              <w:szCs w:val="24"/>
-            </w:rPr>
-            <m:t>S→ASGC</m:t>
+            <m:t>3. Regel : S→ASGC</m:t>
           </m:r>
         </m:oMath>
       </m:oMathPara>
@@ -3268,39 +3168,7 @@
               <w:sz w:val="24"/>
               <w:szCs w:val="24"/>
             </w:rPr>
-            <m:t>2. und 3</m:t>
-          </m:r>
-          <m:r>
-            <w:rPr>
-              <w:rFonts w:ascii="Cambria Math" w:eastAsia="Arial" w:hAnsi="Cambria Math" w:cs="Arial"/>
-              <w:sz w:val="24"/>
-              <w:szCs w:val="24"/>
-            </w:rPr>
-            <m:t>. Regel</m:t>
-          </m:r>
-          <m:r>
-            <w:rPr>
-              <w:rFonts w:ascii="Cambria Math" w:eastAsia="Arial" w:hAnsi="Cambria Math" w:cs="Arial"/>
-              <w:sz w:val="24"/>
-              <w:szCs w:val="24"/>
-            </w:rPr>
-            <m:t>n</m:t>
-          </m:r>
-          <m:r>
-            <w:rPr>
-              <w:rFonts w:ascii="Cambria Math" w:eastAsia="Arial" w:hAnsi="Cambria Math" w:cs="Arial"/>
-              <w:sz w:val="24"/>
-              <w:szCs w:val="24"/>
-            </w:rPr>
-            <m:t xml:space="preserve"> : </m:t>
-          </m:r>
-          <m:r>
-            <w:rPr>
-              <w:rFonts w:ascii="Cambria Math" w:eastAsia="Arial" w:hAnsi="Cambria Math" w:cs="Arial"/>
-              <w:sz w:val="24"/>
-              <w:szCs w:val="24"/>
-            </w:rPr>
-            <m:t>S→AASGCGC</m:t>
+            <m:t>2. und 3. Regeln : S→AASGCGC</m:t>
           </m:r>
         </m:oMath>
       </m:oMathPara>
@@ -3325,39 +3193,7 @@
               <w:sz w:val="24"/>
               <w:szCs w:val="24"/>
             </w:rPr>
-            <m:t>2. und 3</m:t>
-          </m:r>
-          <m:r>
-            <w:rPr>
-              <w:rFonts w:ascii="Cambria Math" w:eastAsia="Arial" w:hAnsi="Cambria Math" w:cs="Arial"/>
-              <w:sz w:val="24"/>
-              <w:szCs w:val="24"/>
-            </w:rPr>
-            <m:t>. Regel</m:t>
-          </m:r>
-          <m:r>
-            <w:rPr>
-              <w:rFonts w:ascii="Cambria Math" w:eastAsia="Arial" w:hAnsi="Cambria Math" w:cs="Arial"/>
-              <w:sz w:val="24"/>
-              <w:szCs w:val="24"/>
-            </w:rPr>
-            <m:t>n</m:t>
-          </m:r>
-          <m:r>
-            <w:rPr>
-              <w:rFonts w:ascii="Cambria Math" w:eastAsia="Arial" w:hAnsi="Cambria Math" w:cs="Arial"/>
-              <w:sz w:val="24"/>
-              <w:szCs w:val="24"/>
-            </w:rPr>
-            <m:t xml:space="preserve"> : </m:t>
-          </m:r>
-          <m:r>
-            <w:rPr>
-              <w:rFonts w:ascii="Cambria Math" w:eastAsia="Arial" w:hAnsi="Cambria Math" w:cs="Arial"/>
-              <w:sz w:val="24"/>
-              <w:szCs w:val="24"/>
-            </w:rPr>
-            <m:t>S→AAASGCGCGC</m:t>
+            <m:t>2. und 3. Regeln : S→AAASGCGCGC</m:t>
           </m:r>
         </m:oMath>
       </m:oMathPara>
@@ -3382,39 +3218,7 @@
               <w:sz w:val="24"/>
               <w:szCs w:val="24"/>
             </w:rPr>
-            <m:t>2. und 3</m:t>
-          </m:r>
-          <m:r>
-            <w:rPr>
-              <w:rFonts w:ascii="Cambria Math" w:eastAsia="Arial" w:hAnsi="Cambria Math" w:cs="Arial"/>
-              <w:sz w:val="24"/>
-              <w:szCs w:val="24"/>
-            </w:rPr>
-            <m:t>. Regel</m:t>
-          </m:r>
-          <m:r>
-            <w:rPr>
-              <w:rFonts w:ascii="Cambria Math" w:eastAsia="Arial" w:hAnsi="Cambria Math" w:cs="Arial"/>
-              <w:sz w:val="24"/>
-              <w:szCs w:val="24"/>
-            </w:rPr>
-            <m:t>n</m:t>
-          </m:r>
-          <m:r>
-            <w:rPr>
-              <w:rFonts w:ascii="Cambria Math" w:eastAsia="Arial" w:hAnsi="Cambria Math" w:cs="Arial"/>
-              <w:sz w:val="24"/>
-              <w:szCs w:val="24"/>
-            </w:rPr>
-            <m:t xml:space="preserve"> : </m:t>
-          </m:r>
-          <m:r>
-            <w:rPr>
-              <w:rFonts w:ascii="Cambria Math" w:eastAsia="Arial" w:hAnsi="Cambria Math" w:cs="Arial"/>
-              <w:sz w:val="24"/>
-              <w:szCs w:val="24"/>
-            </w:rPr>
-            <m:t>S→AAAASGCGCGCGC</m:t>
+            <m:t>2. und 3. Regeln : S→AAAASGCGCGCGC</m:t>
           </m:r>
         </m:oMath>
       </m:oMathPara>
@@ -3439,55 +3243,7 @@
               <w:sz w:val="24"/>
               <w:szCs w:val="24"/>
             </w:rPr>
-            <m:t>2</m:t>
-          </m:r>
-          <m:r>
-            <w:rPr>
-              <w:rFonts w:ascii="Cambria Math" w:eastAsia="Arial" w:hAnsi="Cambria Math" w:cs="Arial"/>
-              <w:sz w:val="24"/>
-              <w:szCs w:val="24"/>
-            </w:rPr>
-            <m:t>.</m:t>
-          </m:r>
-          <m:r>
-            <w:rPr>
-              <w:rFonts w:ascii="Cambria Math" w:eastAsia="Arial" w:hAnsi="Cambria Math" w:cs="Arial"/>
-              <w:sz w:val="24"/>
-              <w:szCs w:val="24"/>
-            </w:rPr>
-            <m:t xml:space="preserve"> und 3.</m:t>
-          </m:r>
-          <m:r>
-            <w:rPr>
-              <w:rFonts w:ascii="Cambria Math" w:eastAsia="Arial" w:hAnsi="Cambria Math" w:cs="Arial"/>
-              <w:sz w:val="24"/>
-              <w:szCs w:val="24"/>
-            </w:rPr>
-            <m:t xml:space="preserve"> Regel</m:t>
-          </m:r>
-          <m:r>
-            <w:rPr>
-              <w:rFonts w:ascii="Cambria Math" w:eastAsia="Arial" w:hAnsi="Cambria Math" w:cs="Arial"/>
-              <w:sz w:val="24"/>
-              <w:szCs w:val="24"/>
-            </w:rPr>
-            <m:t>n</m:t>
-          </m:r>
-          <m:r>
-            <w:rPr>
-              <w:rFonts w:ascii="Cambria Math" w:eastAsia="Arial" w:hAnsi="Cambria Math" w:cs="Arial"/>
-              <w:sz w:val="24"/>
-              <w:szCs w:val="24"/>
-            </w:rPr>
-            <m:t xml:space="preserve"> : </m:t>
-          </m:r>
-          <m:r>
-            <w:rPr>
-              <w:rFonts w:ascii="Cambria Math" w:eastAsia="Arial" w:hAnsi="Cambria Math" w:cs="Arial"/>
-              <w:sz w:val="24"/>
-              <w:szCs w:val="24"/>
-            </w:rPr>
-            <m:t>S→AAAAASGCGCGCGCGC</m:t>
+            <m:t>2. und 3. Regeln : S→AAAAASGCGCGCGCGC</m:t>
           </m:r>
         </m:oMath>
       </m:oMathPara>
@@ -3512,55 +3268,7 @@
               <w:sz w:val="24"/>
               <w:szCs w:val="24"/>
             </w:rPr>
-            <m:t>2</m:t>
-          </m:r>
-          <m:r>
-            <w:rPr>
-              <w:rFonts w:ascii="Cambria Math" w:eastAsia="Arial" w:hAnsi="Cambria Math" w:cs="Arial"/>
-              <w:sz w:val="24"/>
-              <w:szCs w:val="24"/>
-            </w:rPr>
-            <m:t>.</m:t>
-          </m:r>
-          <m:r>
-            <w:rPr>
-              <w:rFonts w:ascii="Cambria Math" w:eastAsia="Arial" w:hAnsi="Cambria Math" w:cs="Arial"/>
-              <w:sz w:val="24"/>
-              <w:szCs w:val="24"/>
-            </w:rPr>
-            <m:t xml:space="preserve"> und 3.</m:t>
-          </m:r>
-          <m:r>
-            <w:rPr>
-              <w:rFonts w:ascii="Cambria Math" w:eastAsia="Arial" w:hAnsi="Cambria Math" w:cs="Arial"/>
-              <w:sz w:val="24"/>
-              <w:szCs w:val="24"/>
-            </w:rPr>
-            <m:t xml:space="preserve"> Regel</m:t>
-          </m:r>
-          <m:r>
-            <w:rPr>
-              <w:rFonts w:ascii="Cambria Math" w:eastAsia="Arial" w:hAnsi="Cambria Math" w:cs="Arial"/>
-              <w:sz w:val="24"/>
-              <w:szCs w:val="24"/>
-            </w:rPr>
-            <m:t>n</m:t>
-          </m:r>
-          <m:r>
-            <w:rPr>
-              <w:rFonts w:ascii="Cambria Math" w:eastAsia="Arial" w:hAnsi="Cambria Math" w:cs="Arial"/>
-              <w:sz w:val="24"/>
-              <w:szCs w:val="24"/>
-            </w:rPr>
-            <m:t xml:space="preserve"> : </m:t>
-          </m:r>
-          <m:r>
-            <w:rPr>
-              <w:rFonts w:ascii="Cambria Math" w:eastAsia="Arial" w:hAnsi="Cambria Math" w:cs="Arial"/>
-              <w:sz w:val="24"/>
-              <w:szCs w:val="24"/>
-            </w:rPr>
-            <m:t>S→AAAAAASGCGCGCGCGCGC</m:t>
+            <m:t>2. und 3. Regeln : S→AAAAAASGCGCGCGCGCGC</m:t>
           </m:r>
         </m:oMath>
       </m:oMathPara>
@@ -3585,55 +3293,7 @@
               <w:sz w:val="24"/>
               <w:szCs w:val="24"/>
             </w:rPr>
-            <m:t>2</m:t>
-          </m:r>
-          <m:r>
-            <w:rPr>
-              <w:rFonts w:ascii="Cambria Math" w:eastAsia="Arial" w:hAnsi="Cambria Math" w:cs="Arial"/>
-              <w:sz w:val="24"/>
-              <w:szCs w:val="24"/>
-            </w:rPr>
-            <m:t>.</m:t>
-          </m:r>
-          <m:r>
-            <w:rPr>
-              <w:rFonts w:ascii="Cambria Math" w:eastAsia="Arial" w:hAnsi="Cambria Math" w:cs="Arial"/>
-              <w:sz w:val="24"/>
-              <w:szCs w:val="24"/>
-            </w:rPr>
-            <m:t xml:space="preserve"> und 3.</m:t>
-          </m:r>
-          <m:r>
-            <w:rPr>
-              <w:rFonts w:ascii="Cambria Math" w:eastAsia="Arial" w:hAnsi="Cambria Math" w:cs="Arial"/>
-              <w:sz w:val="24"/>
-              <w:szCs w:val="24"/>
-            </w:rPr>
-            <m:t xml:space="preserve"> Regel</m:t>
-          </m:r>
-          <m:r>
-            <w:rPr>
-              <w:rFonts w:ascii="Cambria Math" w:eastAsia="Arial" w:hAnsi="Cambria Math" w:cs="Arial"/>
-              <w:sz w:val="24"/>
-              <w:szCs w:val="24"/>
-            </w:rPr>
-            <m:t>n</m:t>
-          </m:r>
-          <m:r>
-            <w:rPr>
-              <w:rFonts w:ascii="Cambria Math" w:eastAsia="Arial" w:hAnsi="Cambria Math" w:cs="Arial"/>
-              <w:sz w:val="24"/>
-              <w:szCs w:val="24"/>
-            </w:rPr>
-            <m:t xml:space="preserve"> : </m:t>
-          </m:r>
-          <m:r>
-            <w:rPr>
-              <w:rFonts w:ascii="Cambria Math" w:eastAsia="Arial" w:hAnsi="Cambria Math" w:cs="Arial"/>
-              <w:sz w:val="24"/>
-              <w:szCs w:val="24"/>
-            </w:rPr>
-            <m:t>S→AAAAAAASGCGCGCGCGCGCGC</m:t>
+            <m:t>2. und 3. Regeln : S→AAAAAAASGCGCGCGCGCGCGC</m:t>
           </m:r>
         </m:oMath>
       </m:oMathPara>
@@ -3658,23 +3318,7 @@
               <w:sz w:val="24"/>
               <w:szCs w:val="24"/>
             </w:rPr>
-            <m:t>10.</m:t>
-          </m:r>
-          <m:r>
-            <w:rPr>
-              <w:rFonts w:ascii="Cambria Math" w:eastAsia="Arial" w:hAnsi="Cambria Math" w:cs="Arial"/>
-              <w:sz w:val="24"/>
-              <w:szCs w:val="24"/>
-            </w:rPr>
-            <m:t xml:space="preserve"> Regel : </m:t>
-          </m:r>
-          <m:r>
-            <w:rPr>
-              <w:rFonts w:ascii="Cambria Math" w:eastAsia="Arial" w:hAnsi="Cambria Math" w:cs="Arial"/>
-              <w:sz w:val="24"/>
-              <w:szCs w:val="24"/>
-            </w:rPr>
-            <m:t>S→aaaaaaaSGCGCGCGCGCGCGC</m:t>
+            <m:t>10. Regel : S→aaaaaaaSGCGCGCGCGCGCGC</m:t>
           </m:r>
         </m:oMath>
       </m:oMathPara>
@@ -3699,7 +3343,7 @@
               <w:sz w:val="24"/>
               <w:szCs w:val="24"/>
             </w:rPr>
-            <m:t>5</m:t>
+            <m:t>4</m:t>
           </m:r>
           <m:r>
             <w:rPr>
@@ -3707,15 +3351,7 @@
               <w:sz w:val="24"/>
               <w:szCs w:val="24"/>
             </w:rPr>
-            <m:t xml:space="preserve">. Regel : </m:t>
-          </m:r>
-          <m:r>
-            <w:rPr>
-              <w:rFonts w:ascii="Cambria Math" w:eastAsia="Arial" w:hAnsi="Cambria Math" w:cs="Arial"/>
-              <w:sz w:val="24"/>
-              <w:szCs w:val="24"/>
-            </w:rPr>
-            <m:t>S→aaaaaaaSBCCBCCBCCBCCBCCBCCBCC</m:t>
+            <m:t>. Regel : S→aaaaaaaSBCCBCCBCCBCCBCCBCCBCC</m:t>
           </m:r>
         </m:oMath>
       </m:oMathPara>
@@ -3740,23 +3376,7 @@
               <w:sz w:val="24"/>
               <w:szCs w:val="24"/>
             </w:rPr>
-            <m:t>6</m:t>
-          </m:r>
-          <m:r>
-            <w:rPr>
-              <w:rFonts w:ascii="Cambria Math" w:eastAsia="Arial" w:hAnsi="Cambria Math" w:cs="Arial"/>
-              <w:sz w:val="24"/>
-              <w:szCs w:val="24"/>
-            </w:rPr>
-            <m:t xml:space="preserve">. Regel : </m:t>
-          </m:r>
-          <m:r>
-            <w:rPr>
-              <w:rFonts w:ascii="Cambria Math" w:eastAsia="Arial" w:hAnsi="Cambria Math" w:cs="Arial"/>
-              <w:sz w:val="24"/>
-              <w:szCs w:val="24"/>
-            </w:rPr>
-            <m:t>S→aaaaaaaSBCABCABCABCABCABCABCC</m:t>
+            <m:t>5. Regel : S→aaaaaaaCXCABCABCABCABCABCABCC</m:t>
           </m:r>
         </m:oMath>
       </m:oMathPara>
@@ -3781,15 +3401,7 @@
               <w:sz w:val="24"/>
               <w:szCs w:val="24"/>
             </w:rPr>
-            <m:t xml:space="preserve">1. Regel : </m:t>
-          </m:r>
-          <m:r>
-            <w:rPr>
-              <w:rFonts w:ascii="Cambria Math" w:eastAsia="Arial" w:hAnsi="Cambria Math" w:cs="Arial"/>
-              <w:sz w:val="24"/>
-              <w:szCs w:val="24"/>
-            </w:rPr>
-            <m:t>S→aaaaaaaSBCABCABCABCABCABCABCC</m:t>
+            <m:t>6. Regel : S→aaaaaaaSBCABCABCABCABCABCABCC</m:t>
           </m:r>
         </m:oMath>
       </m:oMathPara>
@@ -3797,8 +3409,7 @@
     <w:p>
       <w:pPr>
         <w:rPr>
-          <w:rFonts w:ascii="Cambria Math" w:eastAsia="Arial" w:hAnsi="Cambria Math" w:cs="Arial"/>
-          <w:i/>
+          <w:rFonts w:eastAsiaTheme="minorEastAsia"/>
           <w:sz w:val="24"/>
           <w:szCs w:val="24"/>
         </w:rPr>
@@ -3814,95 +3425,7 @@
               <w:sz w:val="24"/>
               <w:szCs w:val="24"/>
             </w:rPr>
-            <m:t>5</m:t>
-          </m:r>
-          <m:r>
-            <w:rPr>
-              <w:rFonts w:ascii="Cambria Math" w:eastAsia="Arial" w:hAnsi="Cambria Math" w:cs="Arial"/>
-              <w:sz w:val="24"/>
-              <w:szCs w:val="24"/>
-            </w:rPr>
-            <m:t xml:space="preserve">. Regel : </m:t>
-          </m:r>
-          <m:r>
-            <w:rPr>
-              <w:rFonts w:ascii="Cambria Math" w:eastAsia="Arial" w:hAnsi="Cambria Math" w:cs="Arial"/>
-              <w:sz w:val="24"/>
-              <w:szCs w:val="24"/>
-            </w:rPr>
-            <m:t>S→aaaaaaaCXCABCABCABCABCABCABCC</m:t>
-          </m:r>
-        </m:oMath>
-      </m:oMathPara>
-    </w:p>
-    <w:p>
-      <w:pPr>
-        <w:rPr>
-          <w:rFonts w:eastAsiaTheme="minorEastAsia"/>
-          <w:sz w:val="24"/>
-          <w:szCs w:val="24"/>
-        </w:rPr>
-      </w:pPr>
-      <m:oMathPara>
-        <m:oMathParaPr>
-          <m:jc m:val="left"/>
-        </m:oMathParaPr>
-        <m:oMath>
-          <m:r>
-            <w:rPr>
-              <w:rFonts w:ascii="Cambria Math" w:eastAsia="Arial" w:hAnsi="Cambria Math" w:cs="Arial"/>
-              <w:sz w:val="24"/>
-              <w:szCs w:val="24"/>
-            </w:rPr>
-            <m:t>7</m:t>
-          </m:r>
-          <m:r>
-            <w:rPr>
-              <w:rFonts w:ascii="Cambria Math" w:eastAsia="Arial" w:hAnsi="Cambria Math" w:cs="Arial"/>
-              <w:sz w:val="24"/>
-              <w:szCs w:val="24"/>
-            </w:rPr>
-            <m:t>.</m:t>
-          </m:r>
-          <m:r>
-            <w:rPr>
-              <w:rFonts w:ascii="Cambria Math" w:eastAsia="Arial" w:hAnsi="Cambria Math" w:cs="Arial"/>
-              <w:sz w:val="24"/>
-              <w:szCs w:val="24"/>
-            </w:rPr>
-            <m:t xml:space="preserve"> und 8. und 9. und 10.</m:t>
-          </m:r>
-          <m:r>
-            <w:rPr>
-              <w:rFonts w:ascii="Cambria Math" w:eastAsia="Arial" w:hAnsi="Cambria Math" w:cs="Arial"/>
-              <w:sz w:val="24"/>
-              <w:szCs w:val="24"/>
-            </w:rPr>
-            <m:t xml:space="preserve"> Regel</m:t>
-          </m:r>
-          <m:r>
-            <w:rPr>
-              <w:rFonts w:ascii="Cambria Math" w:eastAsia="Arial" w:hAnsi="Cambria Math" w:cs="Arial"/>
-              <w:sz w:val="24"/>
-              <w:szCs w:val="24"/>
-            </w:rPr>
-            <m:t>n</m:t>
-          </m:r>
-          <m:r>
-            <w:rPr>
-              <w:rFonts w:ascii="Cambria Math" w:eastAsia="Arial" w:hAnsi="Cambria Math" w:cs="Arial"/>
-              <w:sz w:val="24"/>
-              <w:szCs w:val="24"/>
-            </w:rPr>
-            <m:t xml:space="preserve"> : </m:t>
-          </m:r>
-          <m:r>
-            <w:rPr>
-              <w:rFonts w:ascii="Cambria Math" w:eastAsia="Arial" w:hAnsi="Cambria Math" w:cs="Arial"/>
-              <w:sz w:val="24"/>
-              <w:szCs w:val="24"/>
-            </w:rPr>
-            <m:t>S→aaaaaaabbbabacbacbacbacbacbb</m:t>
+            <m:t>7. und 8. und 9. und 10. Regeln : S→aaaaaaabbbabacbacbacbacbacbb</m:t>
           </m:r>
         </m:oMath>
       </m:oMathPara>
@@ -4077,7 +3600,7 @@
           <w:szCs w:val="22"/>
         </w:rPr>
       </w:pPr>
-      <w:bookmarkStart w:id="6" w:name="_Toc153489040"/>
+      <w:bookmarkStart w:id="5" w:name="_Toc153489040"/>
       <w:r>
         <w:rPr>
           <w:rFonts w:ascii="Cambria Math" w:eastAsiaTheme="minorHAnsi" w:hAnsi="Cambria Math" w:cs="Cambria Math"/>
@@ -4087,7 +3610,7 @@
         </w:rPr>
         <w:t>Nachweis</w:t>
       </w:r>
-      <w:bookmarkEnd w:id="6"/>
+      <w:bookmarkEnd w:id="5"/>
     </w:p>
     <w:p>
       <w:pPr>
@@ -4128,19 +3651,7 @@
         <w:rPr>
           <w:rFonts w:ascii="Cambria Math" w:hAnsi="Cambria Math" w:cs="Cambria Math"/>
         </w:rPr>
-        <w:t xml:space="preserve"> </w:t>
-      </w:r>
-      <w:r>
-        <w:rPr>
-          <w:rFonts w:ascii="Cambria Math" w:hAnsi="Cambria Math" w:cs="Cambria Math"/>
-        </w:rPr>
-        <w:t>Angenommen wird dann, dass unsere Sprache L kontex</w:t>
-      </w:r>
-      <w:r>
-        <w:rPr>
-          <w:rFonts w:ascii="Cambria Math" w:hAnsi="Cambria Math" w:cs="Cambria Math"/>
-        </w:rPr>
-        <w:t>tfrei ist.</w:t>
+        <w:t xml:space="preserve"> Angenommen wird dann, dass unsere Sprache L kontextfrei ist.</w:t>
       </w:r>
     </w:p>
     <w:p>
@@ -4215,7 +3726,6 @@
             <w:sz w:val="24"/>
             <w:szCs w:val="24"/>
           </w:rPr>
-          <w:lastRenderedPageBreak/>
           <m:t>z</m:t>
         </m:r>
       </m:oMath>
@@ -4286,6 +3796,7 @@
             <w:sz w:val="24"/>
             <w:szCs w:val="24"/>
           </w:rPr>
+          <w:lastRenderedPageBreak/>
           <m:t>|vx| ≥ 1</m:t>
         </m:r>
       </m:oMath>
@@ -4662,7 +4173,7 @@
           <w:szCs w:val="22"/>
         </w:rPr>
       </w:pPr>
-      <w:bookmarkStart w:id="7" w:name="_Toc153489041"/>
+      <w:bookmarkStart w:id="6" w:name="_Toc153489041"/>
       <w:r>
         <w:rPr>
           <w:rFonts w:ascii="Cambria Math" w:eastAsiaTheme="minorHAnsi" w:hAnsi="Cambria Math" w:cs="Cambria Math"/>
@@ -4681,7 +4192,7 @@
         </w:rPr>
         <w:t xml:space="preserve"> Aufteilung</w:t>
       </w:r>
-      <w:bookmarkEnd w:id="7"/>
+      <w:bookmarkEnd w:id="6"/>
     </w:p>
     <w:p/>
     <w:p>
@@ -6172,7 +5683,7 @@
           <w:szCs w:val="22"/>
         </w:rPr>
       </w:pPr>
-      <w:bookmarkStart w:id="8" w:name="_Toc153489042"/>
+      <w:bookmarkStart w:id="7" w:name="_Toc153489042"/>
       <w:r>
         <w:rPr>
           <w:rFonts w:ascii="Cambria Math" w:eastAsiaTheme="minorHAnsi" w:hAnsi="Cambria Math" w:cs="Cambria Math"/>
@@ -6191,7 +5702,7 @@
         </w:rPr>
         <w:t xml:space="preserve"> Aufteilung</w:t>
       </w:r>
-      <w:bookmarkEnd w:id="8"/>
+      <w:bookmarkEnd w:id="7"/>
     </w:p>
     <w:p/>
     <w:p>
@@ -6289,7 +5800,6 @@
             <w:rPr>
               <w:rFonts w:ascii="Cambria Math" w:hAnsi="Cambria Math"/>
             </w:rPr>
-            <w:lastRenderedPageBreak/>
             <m:t>v = b</m:t>
           </m:r>
         </m:oMath>
@@ -6311,6 +5821,7 @@
             <w:rPr>
               <w:rFonts w:ascii="Cambria Math" w:hAnsi="Cambria Math"/>
             </w:rPr>
+            <w:lastRenderedPageBreak/>
             <m:t>w =acbacbcbacba</m:t>
           </m:r>
         </m:oMath>
@@ -7547,47 +7058,10 @@
         <w:t>Bis dahin verbleiben wir mit der Schlussfolgerung, dass unsere Sprache kontextsensitiv und somit vom Typ-1 in der Chomsky-Hierarchie ist.</w:t>
       </w:r>
     </w:p>
-    <w:p/>
-    <w:p/>
-    <w:p>
-      <w:pPr>
-        <w:spacing w:line="360" w:lineRule="auto"/>
-        <w:rPr>
-          <w:rFonts w:ascii="Arial" w:eastAsia="Arial" w:hAnsi="Arial" w:cs="Arial"/>
-          <w:b/>
-          <w:bCs/>
-          <w:color w:val="000000" w:themeColor="text1"/>
-          <w:sz w:val="24"/>
-          <w:szCs w:val="24"/>
-        </w:rPr>
-      </w:pPr>
-    </w:p>
-    <w:p>
-      <w:pPr>
-        <w:rPr>
-          <w:rFonts w:ascii="Arial" w:eastAsia="Arial" w:hAnsi="Arial" w:cs="Arial"/>
-          <w:color w:val="000000" w:themeColor="text1"/>
-          <w:sz w:val="24"/>
-          <w:szCs w:val="24"/>
-        </w:rPr>
-      </w:pPr>
-      <w:r>
-        <w:rPr>
-          <w:rFonts w:ascii="Arial" w:eastAsia="Arial" w:hAnsi="Arial" w:cs="Arial"/>
-          <w:color w:val="000000" w:themeColor="text1"/>
-          <w:sz w:val="24"/>
-          <w:szCs w:val="24"/>
-        </w:rPr>
-        <w:br w:type="page"/>
-      </w:r>
-    </w:p>
-    <w:p>
-      <w:pPr>
-        <w:rPr>
-          <w:rFonts w:ascii="Arial" w:eastAsia="Arial" w:hAnsi="Arial" w:cs="Arial"/>
-          <w:color w:val="000000" w:themeColor="text1"/>
-          <w:sz w:val="24"/>
-          <w:szCs w:val="24"/>
+    <w:p>
+      <w:pPr>
+        <w:rPr>
+          <w:rFonts w:ascii="Cambria Math" w:hAnsi="Cambria Math" w:cs="Cambria Math"/>
         </w:rPr>
       </w:pPr>
     </w:p>
@@ -7605,8 +7079,8 @@
           <w:szCs w:val="22"/>
         </w:rPr>
       </w:pPr>
-      <w:bookmarkStart w:id="9" w:name="_Toc153489043"/>
-      <w:bookmarkStart w:id="10" w:name="_Hlk149423945"/>
+      <w:bookmarkStart w:id="8" w:name="_Toc153489043"/>
+      <w:bookmarkStart w:id="9" w:name="_Hlk149423945"/>
       <w:r>
         <w:rPr>
           <w:rFonts w:ascii="Cambria Math" w:eastAsiaTheme="minorHAnsi" w:hAnsi="Cambria Math" w:cs="Cambria Math"/>
@@ -7614,11 +7088,1659 @@
           <w:sz w:val="28"/>
           <w:szCs w:val="22"/>
         </w:rPr>
+        <w:t>Neue Aufteilung</w:t>
+      </w:r>
+    </w:p>
+    <w:p/>
+    <w:p>
+      <w:pPr>
+        <w:rPr>
+          <w:rFonts w:ascii="Cambria Math" w:hAnsi="Cambria Math" w:cs="Cambria Math"/>
+        </w:rPr>
+      </w:pPr>
+      <w:r>
+        <w:rPr>
+          <w:rFonts w:ascii="Cambria Math" w:hAnsi="Cambria Math" w:cs="Cambria Math"/>
+        </w:rPr>
+        <w:t>Zu zeigen, dass unsere Sprache echt-kontextsensitiv ist, müssen wir auch ein Wort aus dieser Sprache finden, für das das Pummping-Lemma gilt. Dafür wenden wir unsere Produktionsregeln an, um das Wort zu bilden.</w:t>
+      </w:r>
+    </w:p>
+    <w:p>
+      <w:pPr>
+        <w:rPr>
+          <w:rFonts w:ascii="Cambria Math" w:eastAsia="Arial" w:hAnsi="Cambria Math" w:cs="Arial"/>
+          <w:i/>
+          <w:sz w:val="24"/>
+          <w:szCs w:val="24"/>
+        </w:rPr>
+      </w:pPr>
+      <m:oMathPara>
+        <m:oMathParaPr>
+          <m:jc m:val="left"/>
+        </m:oMathParaPr>
+        <m:oMath>
+          <m:r>
+            <w:rPr>
+              <w:rFonts w:ascii="Cambria Math" w:eastAsia="Arial" w:hAnsi="Cambria Math" w:cs="Arial"/>
+              <w:sz w:val="24"/>
+              <w:szCs w:val="24"/>
+            </w:rPr>
+            <m:t>1. Regel :S→D</m:t>
+          </m:r>
+        </m:oMath>
+      </m:oMathPara>
+    </w:p>
+    <w:p>
+      <w:pPr>
+        <w:rPr>
+          <w:rFonts w:ascii="Cambria Math" w:eastAsia="Arial" w:hAnsi="Cambria Math" w:cs="Arial"/>
+          <w:i/>
+          <w:sz w:val="24"/>
+          <w:szCs w:val="24"/>
+        </w:rPr>
+      </w:pPr>
+      <m:oMathPara>
+        <m:oMathParaPr>
+          <m:jc m:val="left"/>
+        </m:oMathParaPr>
+        <m:oMath>
+          <m:r>
+            <w:rPr>
+              <w:rFonts w:ascii="Cambria Math" w:eastAsia="Arial" w:hAnsi="Cambria Math" w:cs="Arial"/>
+              <w:sz w:val="24"/>
+              <w:szCs w:val="24"/>
+            </w:rPr>
+            <m:t>2. Regel : S→CF</m:t>
+          </m:r>
+        </m:oMath>
+      </m:oMathPara>
+    </w:p>
+    <w:p>
+      <w:pPr>
+        <w:rPr>
+          <w:rFonts w:ascii="Cambria Math" w:eastAsia="Arial" w:hAnsi="Cambria Math" w:cs="Arial"/>
+          <w:i/>
+          <w:sz w:val="24"/>
+          <w:szCs w:val="24"/>
+        </w:rPr>
+      </w:pPr>
+      <m:oMathPara>
+        <m:oMathParaPr>
+          <m:jc m:val="left"/>
+        </m:oMathParaPr>
+        <m:oMath>
+          <m:r>
+            <w:rPr>
+              <w:rFonts w:ascii="Cambria Math" w:eastAsia="Arial" w:hAnsi="Cambria Math" w:cs="Arial"/>
+              <w:sz w:val="24"/>
+              <w:szCs w:val="24"/>
+            </w:rPr>
+            <m:t>3. Regel : S→ASGC</m:t>
+          </m:r>
+        </m:oMath>
+      </m:oMathPara>
+    </w:p>
+    <w:p>
+      <w:pPr>
+        <w:rPr>
+          <w:rFonts w:ascii="Cambria Math" w:eastAsia="Arial" w:hAnsi="Cambria Math" w:cs="Arial"/>
+          <w:i/>
+          <w:sz w:val="24"/>
+          <w:szCs w:val="24"/>
+        </w:rPr>
+      </w:pPr>
+      <m:oMathPara>
+        <m:oMathParaPr>
+          <m:jc m:val="left"/>
+        </m:oMathParaPr>
+        <m:oMath>
+          <m:r>
+            <w:rPr>
+              <w:rFonts w:ascii="Cambria Math" w:eastAsia="Arial" w:hAnsi="Cambria Math" w:cs="Arial"/>
+              <w:sz w:val="24"/>
+              <w:szCs w:val="24"/>
+            </w:rPr>
+            <m:t>2. und 3</m:t>
+          </m:r>
+          <m:r>
+            <w:rPr>
+              <w:rFonts w:ascii="Cambria Math" w:eastAsia="Arial" w:hAnsi="Cambria Math" w:cs="Arial"/>
+              <w:sz w:val="24"/>
+              <w:szCs w:val="24"/>
+            </w:rPr>
+            <m:t>. Regel :S→A</m:t>
+          </m:r>
+          <m:r>
+            <w:rPr>
+              <w:rFonts w:ascii="Cambria Math" w:eastAsia="Arial" w:hAnsi="Cambria Math" w:cs="Arial"/>
+              <w:sz w:val="24"/>
+              <w:szCs w:val="24"/>
+            </w:rPr>
+            <m:t>ASGCG</m:t>
+          </m:r>
+        </m:oMath>
+      </m:oMathPara>
+    </w:p>
+    <w:p>
+      <w:pPr>
+        <w:rPr>
+          <w:rFonts w:ascii="Cambria Math" w:eastAsia="Arial" w:hAnsi="Cambria Math" w:cs="Arial"/>
+          <w:i/>
+          <w:sz w:val="24"/>
+          <w:szCs w:val="24"/>
+        </w:rPr>
+      </w:pPr>
+      <m:oMathPara>
+        <m:oMathParaPr>
+          <m:jc m:val="left"/>
+        </m:oMathParaPr>
+        <m:oMath>
+          <m:r>
+            <w:rPr>
+              <w:rFonts w:ascii="Cambria Math" w:eastAsia="Arial" w:hAnsi="Cambria Math" w:cs="Arial"/>
+              <w:sz w:val="24"/>
+              <w:szCs w:val="24"/>
+            </w:rPr>
+            <m:t>2. ud 3</m:t>
+          </m:r>
+          <m:r>
+            <w:rPr>
+              <w:rFonts w:ascii="Cambria Math" w:eastAsia="Arial" w:hAnsi="Cambria Math" w:cs="Arial"/>
+              <w:sz w:val="24"/>
+              <w:szCs w:val="24"/>
+            </w:rPr>
+            <m:t>. Regel : S→</m:t>
+          </m:r>
+          <m:r>
+            <w:rPr>
+              <w:rFonts w:ascii="Cambria Math" w:eastAsia="Arial" w:hAnsi="Cambria Math" w:cs="Arial"/>
+              <w:sz w:val="24"/>
+              <w:szCs w:val="24"/>
+            </w:rPr>
+            <m:t>AAASGCGCG</m:t>
+          </m:r>
+        </m:oMath>
+      </m:oMathPara>
+    </w:p>
+    <w:p>
+      <w:pPr>
+        <w:rPr>
+          <w:rFonts w:ascii="Cambria Math" w:eastAsia="Arial" w:hAnsi="Cambria Math" w:cs="Arial"/>
+          <w:i/>
+          <w:sz w:val="24"/>
+          <w:szCs w:val="24"/>
+        </w:rPr>
+      </w:pPr>
+      <m:oMathPara>
+        <m:oMathParaPr>
+          <m:jc m:val="left"/>
+        </m:oMathParaPr>
+        <m:oMath>
+          <m:r>
+            <w:rPr>
+              <w:rFonts w:ascii="Cambria Math" w:eastAsia="Arial" w:hAnsi="Cambria Math" w:cs="Arial"/>
+              <w:sz w:val="24"/>
+              <w:szCs w:val="24"/>
+            </w:rPr>
+            <m:t>4</m:t>
+          </m:r>
+          <m:r>
+            <w:rPr>
+              <w:rFonts w:ascii="Cambria Math" w:eastAsia="Arial" w:hAnsi="Cambria Math" w:cs="Arial"/>
+              <w:sz w:val="24"/>
+              <w:szCs w:val="24"/>
+            </w:rPr>
+            <m:t>. Regel : S→</m:t>
+          </m:r>
+          <m:r>
+            <w:rPr>
+              <w:rFonts w:ascii="Cambria Math" w:eastAsia="Arial" w:hAnsi="Cambria Math" w:cs="Arial"/>
+              <w:sz w:val="24"/>
+              <w:szCs w:val="24"/>
+            </w:rPr>
+            <m:t>AAASBCCBCCBC</m:t>
+          </m:r>
+        </m:oMath>
+      </m:oMathPara>
+    </w:p>
+    <w:p>
+      <m:oMathPara>
+        <m:oMathParaPr>
+          <m:jc m:val="left"/>
+        </m:oMathParaPr>
+        <m:oMath>
+          <m:r>
+            <w:rPr>
+              <w:rFonts w:ascii="Cambria Math" w:eastAsia="Arial" w:hAnsi="Cambria Math" w:cs="Arial"/>
+              <w:sz w:val="24"/>
+              <w:szCs w:val="24"/>
+            </w:rPr>
+            <m:t>5</m:t>
+          </m:r>
+          <m:r>
+            <w:rPr>
+              <w:rFonts w:ascii="Cambria Math" w:eastAsia="Arial" w:hAnsi="Cambria Math" w:cs="Arial"/>
+              <w:sz w:val="24"/>
+              <w:szCs w:val="24"/>
+            </w:rPr>
+            <m:t>. Regel : S→</m:t>
+          </m:r>
+          <m:r>
+            <w:rPr>
+              <w:rFonts w:ascii="Cambria Math" w:eastAsia="Arial" w:hAnsi="Cambria Math" w:cs="Arial"/>
+              <w:sz w:val="24"/>
+              <w:szCs w:val="24"/>
+            </w:rPr>
+            <m:t>AAACXCCBCCBC</m:t>
+          </m:r>
+        </m:oMath>
+      </m:oMathPara>
+    </w:p>
+    <w:p>
+      <w:pPr>
+        <w:rPr>
+          <w:rFonts w:ascii="Cambria Math" w:eastAsia="Arial" w:hAnsi="Cambria Math" w:cs="Arial"/>
+          <w:i/>
+          <w:sz w:val="24"/>
+          <w:szCs w:val="24"/>
+        </w:rPr>
+      </w:pPr>
+      <m:oMathPara>
+        <m:oMathParaPr>
+          <m:jc m:val="left"/>
+        </m:oMathParaPr>
+        <m:oMath>
+          <m:r>
+            <w:rPr>
+              <w:rFonts w:ascii="Cambria Math" w:eastAsia="Arial" w:hAnsi="Cambria Math" w:cs="Arial"/>
+              <w:sz w:val="24"/>
+              <w:szCs w:val="24"/>
+            </w:rPr>
+            <m:t>6</m:t>
+          </m:r>
+          <m:r>
+            <w:rPr>
+              <w:rFonts w:ascii="Cambria Math" w:eastAsia="Arial" w:hAnsi="Cambria Math" w:cs="Arial"/>
+              <w:sz w:val="24"/>
+              <w:szCs w:val="24"/>
+            </w:rPr>
+            <m:t>. Regel : S→</m:t>
+          </m:r>
+          <m:r>
+            <w:rPr>
+              <w:rFonts w:ascii="Cambria Math" w:eastAsia="Arial" w:hAnsi="Cambria Math" w:cs="Arial"/>
+              <w:sz w:val="24"/>
+              <w:szCs w:val="24"/>
+            </w:rPr>
+            <m:t xml:space="preserve"> AAACXCABCABC</m:t>
+          </m:r>
+        </m:oMath>
+      </m:oMathPara>
+    </w:p>
+    <w:p>
+      <w:pPr>
+        <w:rPr>
+          <w:rFonts w:ascii="Cambria Math" w:eastAsiaTheme="minorEastAsia" w:hAnsi="Cambria Math" w:cs="Cambria Math"/>
+          <w:sz w:val="24"/>
+          <w:szCs w:val="24"/>
+        </w:rPr>
+      </w:pPr>
+      <m:oMathPara>
+        <m:oMathParaPr>
+          <m:jc m:val="left"/>
+        </m:oMathParaPr>
+        <m:oMath>
+          <m:r>
+            <w:rPr>
+              <w:rFonts w:ascii="Cambria Math" w:eastAsia="Arial" w:hAnsi="Cambria Math" w:cs="Arial"/>
+              <w:sz w:val="24"/>
+              <w:szCs w:val="24"/>
+            </w:rPr>
+            <m:t>7. und 8. und 9. und 10. Regeln : S→</m:t>
+          </m:r>
+          <m:r>
+            <w:rPr>
+              <w:rFonts w:ascii="Cambria Math" w:eastAsia="Arial" w:hAnsi="Cambria Math" w:cs="Arial"/>
+              <w:sz w:val="24"/>
+              <w:szCs w:val="24"/>
+            </w:rPr>
+            <m:t>aaabbacbacb</m:t>
+          </m:r>
+        </m:oMath>
+      </m:oMathPara>
+    </w:p>
+    <w:p>
+      <w:pPr>
+        <w:rPr>
+          <w:rFonts w:ascii="Cambria Math" w:hAnsi="Cambria Math" w:cs="Cambria Math"/>
+        </w:rPr>
+      </w:pPr>
+      <w:r>
+        <w:rPr>
+          <w:rFonts w:ascii="Cambria Math" w:hAnsi="Cambria Math" w:cs="Cambria Math"/>
+        </w:rPr>
+        <w:lastRenderedPageBreak/>
+        <w:t xml:space="preserve">Das Wort ist dann </w:t>
+      </w:r>
+      <m:oMath>
+        <m:sSup>
+          <m:sSupPr>
+            <m:ctrlPr>
+              <w:rPr>
+                <w:rFonts w:ascii="Cambria Math" w:hAnsi="Cambria Math" w:cs="Cambria Math"/>
+                <w:i/>
+              </w:rPr>
+            </m:ctrlPr>
+          </m:sSupPr>
+          <m:e>
+            <m:r>
+              <w:rPr>
+                <w:rFonts w:ascii="Cambria Math" w:hAnsi="Cambria Math" w:cs="Cambria Math"/>
+              </w:rPr>
+              <m:t>a</m:t>
+            </m:r>
+          </m:e>
+          <m:sup>
+            <m:r>
+              <w:rPr>
+                <w:rFonts w:ascii="Cambria Math" w:hAnsi="Cambria Math" w:cs="Cambria Math"/>
+              </w:rPr>
+              <m:t>3</m:t>
+            </m:r>
+          </m:sup>
+        </m:sSup>
+        <m:sSup>
+          <m:sSupPr>
+            <m:ctrlPr>
+              <w:rPr>
+                <w:rFonts w:ascii="Cambria Math" w:hAnsi="Cambria Math" w:cs="Cambria Math"/>
+                <w:i/>
+              </w:rPr>
+            </m:ctrlPr>
+          </m:sSupPr>
+          <m:e>
+            <m:r>
+              <w:rPr>
+                <w:rFonts w:ascii="Cambria Math" w:hAnsi="Cambria Math" w:cs="Cambria Math"/>
+              </w:rPr>
+              <m:t>b</m:t>
+            </m:r>
+          </m:e>
+          <m:sup>
+            <m:r>
+              <w:rPr>
+                <w:rFonts w:ascii="Cambria Math" w:hAnsi="Cambria Math" w:cs="Cambria Math"/>
+              </w:rPr>
+              <m:t>2</m:t>
+            </m:r>
+          </m:sup>
+        </m:sSup>
+        <m:r>
+          <w:rPr>
+            <w:rFonts w:ascii="Cambria Math" w:hAnsi="Cambria Math" w:cs="Cambria Math"/>
+          </w:rPr>
+          <m:t>acbacb</m:t>
+        </m:r>
+      </m:oMath>
+      <w:r>
+        <w:rPr>
+          <w:rFonts w:ascii="Cambria Math" w:hAnsi="Cambria Math" w:cs="Cambria Math"/>
+        </w:rPr>
+        <w:t>.</w:t>
+      </w:r>
+    </w:p>
+    <w:p>
+      <w:pPr>
+        <w:rPr>
+          <w:rFonts w:ascii="Cambria Math" w:hAnsi="Cambria Math" w:cs="Cambria Math"/>
+        </w:rPr>
+      </w:pPr>
+      <w:r>
+        <w:rPr>
+          <w:rFonts w:ascii="Cambria Math" w:hAnsi="Cambria Math" w:cs="Cambria Math"/>
+        </w:rPr>
+        <w:t xml:space="preserve">Wir wählen </w:t>
+      </w:r>
+      <m:oMath>
+        <m:r>
+          <w:rPr>
+            <w:rFonts w:ascii="Cambria Math" w:hAnsi="Cambria Math" w:cs="Cambria Math"/>
+          </w:rPr>
+          <m:t xml:space="preserve">n = </m:t>
+        </m:r>
+        <m:r>
+          <w:rPr>
+            <w:rFonts w:ascii="Cambria Math" w:hAnsi="Cambria Math" w:cs="Cambria Math"/>
+          </w:rPr>
+          <m:t>8</m:t>
+        </m:r>
+      </m:oMath>
+    </w:p>
+    <w:p>
+      <w:pPr>
+        <w:rPr>
+          <w:rFonts w:ascii="Cambria Math" w:eastAsia="Arial" w:hAnsi="Cambria Math" w:cs="Arial"/>
+          <w:sz w:val="24"/>
+          <w:szCs w:val="24"/>
+          <w:oMath/>
+        </w:rPr>
+      </w:pPr>
+      <m:oMathPara>
+        <m:oMathParaPr>
+          <m:jc m:val="left"/>
+        </m:oMathParaPr>
+        <m:oMath>
+          <m:r>
+            <w:rPr>
+              <w:rFonts w:ascii="Cambria Math" w:eastAsia="Arial" w:hAnsi="Cambria Math" w:cs="Arial"/>
+              <w:sz w:val="24"/>
+              <w:szCs w:val="24"/>
+            </w:rPr>
+            <m:t xml:space="preserve">u = </m:t>
+          </m:r>
+          <m:sSup>
+            <m:sSupPr>
+              <m:ctrlPr>
+                <w:rPr>
+                  <w:rFonts w:ascii="Cambria Math" w:eastAsia="Arial" w:hAnsi="Cambria Math" w:cs="Arial"/>
+                  <w:i/>
+                  <w:sz w:val="24"/>
+                  <w:szCs w:val="24"/>
+                </w:rPr>
+              </m:ctrlPr>
+            </m:sSupPr>
+            <m:e>
+              <m:r>
+                <w:rPr>
+                  <w:rFonts w:ascii="Cambria Math" w:eastAsia="Arial" w:hAnsi="Cambria Math" w:cs="Arial"/>
+                  <w:sz w:val="24"/>
+                  <w:szCs w:val="24"/>
+                </w:rPr>
+                <m:t>a</m:t>
+              </m:r>
+            </m:e>
+            <m:sup>
+              <m:r>
+                <w:rPr>
+                  <w:rFonts w:ascii="Cambria Math" w:eastAsia="Arial" w:hAnsi="Cambria Math" w:cs="Arial"/>
+                  <w:sz w:val="24"/>
+                  <w:szCs w:val="24"/>
+                </w:rPr>
+                <m:t>3</m:t>
+              </m:r>
+            </m:sup>
+          </m:sSup>
+          <m:r>
+            <m:rPr>
+              <m:sty m:val="p"/>
+            </m:rPr>
+            <w:rPr>
+              <w:rFonts w:ascii="Cambria Math" w:eastAsia="Arial" w:hAnsi="Cambria Math" w:cs="Arial"/>
+              <w:sz w:val="24"/>
+              <w:szCs w:val="24"/>
+            </w:rPr>
+            <m:t>b</m:t>
+          </m:r>
+        </m:oMath>
+      </m:oMathPara>
+    </w:p>
+    <w:p>
+      <w:pPr>
+        <w:rPr>
+          <w:rFonts w:ascii="Cambria Math" w:eastAsia="Arial" w:hAnsi="Cambria Math" w:cs="Arial"/>
+          <w:sz w:val="24"/>
+          <w:szCs w:val="24"/>
+          <w:oMath/>
+        </w:rPr>
+      </w:pPr>
+      <m:oMathPara>
+        <m:oMathParaPr>
+          <m:jc m:val="left"/>
+        </m:oMathParaPr>
+        <m:oMath>
+          <m:r>
+            <w:rPr>
+              <w:rFonts w:ascii="Cambria Math" w:eastAsia="Arial" w:hAnsi="Cambria Math" w:cs="Arial"/>
+              <w:sz w:val="24"/>
+              <w:szCs w:val="24"/>
+            </w:rPr>
+            <m:t xml:space="preserve">v = </m:t>
+          </m:r>
+          <m:r>
+            <w:rPr>
+              <w:rFonts w:ascii="Cambria Math" w:eastAsia="Arial" w:hAnsi="Cambria Math" w:cs="Arial"/>
+              <w:sz w:val="24"/>
+              <w:szCs w:val="24"/>
+            </w:rPr>
+            <m:t>b</m:t>
+          </m:r>
+          <m:r>
+            <w:rPr>
+              <w:rFonts w:ascii="Cambria Math" w:eastAsia="Arial" w:hAnsi="Cambria Math" w:cs="Arial"/>
+              <w:sz w:val="24"/>
+              <w:szCs w:val="24"/>
+            </w:rPr>
+            <m:t>ac</m:t>
+          </m:r>
+        </m:oMath>
+      </m:oMathPara>
+    </w:p>
+    <w:p>
+      <w:pPr>
+        <w:rPr>
+          <w:rFonts w:ascii="Cambria Math" w:eastAsia="Arial" w:hAnsi="Cambria Math" w:cs="Arial"/>
+          <w:sz w:val="24"/>
+          <w:szCs w:val="24"/>
+          <w:oMath/>
+        </w:rPr>
+      </w:pPr>
+      <m:oMathPara>
+        <m:oMathParaPr>
+          <m:jc m:val="left"/>
+        </m:oMathParaPr>
+        <m:oMath>
+          <m:r>
+            <w:rPr>
+              <w:rFonts w:ascii="Cambria Math" w:eastAsia="Arial" w:hAnsi="Cambria Math" w:cs="Arial"/>
+              <w:sz w:val="24"/>
+              <w:szCs w:val="24"/>
+            </w:rPr>
+            <m:t>w =</m:t>
+          </m:r>
+          <m:r>
+            <w:rPr>
+              <w:rFonts w:ascii="Cambria Math" w:eastAsia="Arial" w:hAnsi="Cambria Math" w:cs="Arial"/>
+              <w:sz w:val="24"/>
+              <w:szCs w:val="24"/>
+            </w:rPr>
+            <m:t>b</m:t>
+          </m:r>
+        </m:oMath>
+      </m:oMathPara>
+    </w:p>
+    <w:p>
+      <w:pPr>
+        <w:rPr>
+          <w:rFonts w:ascii="Cambria Math" w:eastAsia="Arial" w:hAnsi="Cambria Math" w:cs="Arial"/>
+          <w:sz w:val="24"/>
+          <w:szCs w:val="24"/>
+          <w:oMath/>
+        </w:rPr>
+      </w:pPr>
+      <m:oMathPara>
+        <m:oMathParaPr>
+          <m:jc m:val="left"/>
+        </m:oMathParaPr>
+        <m:oMath>
+          <m:r>
+            <w:rPr>
+              <w:rFonts w:ascii="Cambria Math" w:eastAsia="Arial" w:hAnsi="Cambria Math" w:cs="Arial"/>
+              <w:sz w:val="24"/>
+              <w:szCs w:val="24"/>
+            </w:rPr>
+            <m:t xml:space="preserve">x = </m:t>
+          </m:r>
+          <m:r>
+            <w:rPr>
+              <w:rFonts w:ascii="Cambria Math" w:eastAsia="Arial" w:hAnsi="Cambria Math" w:cs="Arial"/>
+              <w:sz w:val="24"/>
+              <w:szCs w:val="24"/>
+            </w:rPr>
+            <m:t>a</m:t>
+          </m:r>
+          <m:r>
+            <w:rPr>
+              <w:rFonts w:ascii="Cambria Math" w:eastAsia="Arial" w:hAnsi="Cambria Math" w:cs="Arial"/>
+              <w:sz w:val="24"/>
+              <w:szCs w:val="24"/>
+            </w:rPr>
+            <m:t>cb</m:t>
+          </m:r>
+        </m:oMath>
+      </m:oMathPara>
+    </w:p>
+    <w:p>
+      <w:pPr>
+        <w:rPr>
+          <w:rFonts w:ascii="Cambria Math" w:eastAsia="Arial" w:hAnsi="Cambria Math" w:cs="Arial"/>
+          <w:i/>
+          <w:sz w:val="24"/>
+          <w:szCs w:val="24"/>
+        </w:rPr>
+      </w:pPr>
+      <m:oMathPara>
+        <m:oMathParaPr>
+          <m:jc m:val="left"/>
+        </m:oMathParaPr>
+        <m:oMath>
+          <m:r>
+            <w:rPr>
+              <w:rFonts w:ascii="Cambria Math" w:eastAsia="Arial" w:hAnsi="Cambria Math" w:cs="Arial"/>
+              <w:sz w:val="24"/>
+              <w:szCs w:val="24"/>
+            </w:rPr>
+            <m:t>y =</m:t>
+          </m:r>
+          <m:r>
+            <w:rPr>
+              <w:rFonts w:ascii="Cambria Math" w:eastAsia="Arial" w:hAnsi="Cambria Math" w:cs="Arial"/>
+              <w:sz w:val="24"/>
+              <w:szCs w:val="24"/>
+            </w:rPr>
+            <m:t>ε</m:t>
+          </m:r>
+          <m:r>
+            <w:rPr>
+              <w:rFonts w:ascii="Cambria Math" w:eastAsia="Arial" w:hAnsi="Cambria Math" w:cs="Arial"/>
+              <w:sz w:val="24"/>
+              <w:szCs w:val="24"/>
+            </w:rPr>
+            <m:t xml:space="preserve"> </m:t>
+          </m:r>
+        </m:oMath>
+      </m:oMathPara>
+    </w:p>
+    <w:p>
+      <w:pPr>
+        <w:rPr>
+          <w:rFonts w:ascii="Cambria Math" w:hAnsi="Cambria Math" w:cs="Cambria Math"/>
+        </w:rPr>
+      </w:pPr>
+      <w:r>
+        <w:rPr>
+          <w:rFonts w:ascii="Cambria Math" w:hAnsi="Cambria Math" w:cs="Cambria Math"/>
+        </w:rPr>
+        <w:t>Wir prüfen nun ob, die Bedingungen für das Pummping-Lemma erfüllt sind:</w:t>
+      </w:r>
+    </w:p>
+    <w:p>
+      <w:pPr>
+        <w:jc w:val="both"/>
+        <w:rPr>
+          <w:rFonts w:ascii="Cambria Math" w:hAnsi="Cambria Math"/>
+          <w:oMath/>
+        </w:rPr>
+      </w:pPr>
+      <m:oMathPara>
+        <m:oMathParaPr>
+          <m:jc m:val="left"/>
+        </m:oMathParaPr>
+        <m:oMath>
+          <m:r>
+            <w:rPr>
+              <w:rFonts w:ascii="Cambria Math" w:hAnsi="Cambria Math"/>
+            </w:rPr>
+            <m:t xml:space="preserve">|vx| = </m:t>
+          </m:r>
+          <m:r>
+            <w:rPr>
+              <w:rFonts w:ascii="Cambria Math" w:hAnsi="Cambria Math"/>
+            </w:rPr>
+            <m:t>6</m:t>
+          </m:r>
+          <m:r>
+            <w:rPr>
+              <w:rFonts w:ascii="Cambria Math" w:hAnsi="Cambria Math"/>
+            </w:rPr>
+            <m:t xml:space="preserve"> ≥ 1</m:t>
+          </m:r>
+        </m:oMath>
+      </m:oMathPara>
+    </w:p>
+    <w:p>
+      <w:pPr>
+        <w:jc w:val="both"/>
+      </w:pPr>
+      <m:oMath>
+        <m:r>
+          <w:rPr>
+            <w:rFonts w:ascii="Cambria Math" w:hAnsi="Cambria Math"/>
+          </w:rPr>
+          <m:t xml:space="preserve">|vwx|= </m:t>
+        </m:r>
+        <m:r>
+          <w:rPr>
+            <w:rFonts w:ascii="Cambria Math" w:hAnsi="Cambria Math"/>
+          </w:rPr>
+          <m:t>7</m:t>
+        </m:r>
+        <m:r>
+          <w:rPr>
+            <w:rFonts w:ascii="Cambria Math" w:hAnsi="Cambria Math"/>
+          </w:rPr>
+          <m:t>≤ n</m:t>
+        </m:r>
+      </m:oMath>
+      <w:r>
+        <w:t xml:space="preserve"> </w:t>
+      </w:r>
+    </w:p>
+    <w:p>
+      <w:pPr>
+        <w:rPr>
+          <w:rFonts w:ascii="Cambria Math" w:hAnsi="Cambria Math" w:cs="Cambria Math"/>
+        </w:rPr>
+      </w:pPr>
+      <w:r>
+        <w:rPr>
+          <w:rFonts w:ascii="Cambria Math" w:hAnsi="Cambria Math" w:cs="Cambria Math"/>
+        </w:rPr>
+        <w:t>Alle erforderlichen Bedingungen haben wir erfüllt. Das Abpumpen kann anfangen</w:t>
+      </w:r>
+      <w:r>
+        <w:rPr>
+          <w:rFonts w:ascii="Cambria Math" w:hAnsi="Cambria Math" w:cs="Cambria Math"/>
+        </w:rPr>
+        <w:t>.</w:t>
+      </w:r>
+    </w:p>
+    <w:p>
+      <w:r>
+        <w:rPr>
+          <w:rFonts w:ascii="Cambria Math" w:hAnsi="Cambria Math" w:cs="Cambria Math"/>
+        </w:rPr>
+        <w:t>Für</w:t>
+      </w:r>
+      <w:r>
+        <w:t xml:space="preserve"> </w:t>
+      </w:r>
+      <m:oMath>
+        <m:r>
+          <w:rPr>
+            <w:rFonts w:ascii="Cambria Math" w:hAnsi="Cambria Math"/>
+          </w:rPr>
+          <m:t>i = 0</m:t>
+        </m:r>
+      </m:oMath>
+      <w:r>
+        <w:t xml:space="preserve"> </w:t>
+      </w:r>
+      <w:r>
+        <w:rPr>
+          <w:rFonts w:ascii="Cambria Math" w:hAnsi="Cambria Math" w:cs="Cambria Math"/>
+        </w:rPr>
+        <w:t>erhalten</w:t>
+      </w:r>
+      <w:r>
+        <w:t xml:space="preserve"> wir </w:t>
+      </w:r>
+      <m:oMath>
+        <m:r>
+          <w:rPr>
+            <w:rFonts w:ascii="Cambria Math" w:hAnsi="Cambria Math"/>
+          </w:rPr>
+          <m:t>u</m:t>
+        </m:r>
+        <m:sSup>
+          <m:sSupPr>
+            <m:ctrlPr>
+              <w:rPr>
+                <w:rFonts w:ascii="Cambria Math" w:hAnsi="Cambria Math"/>
+                <w:i/>
+              </w:rPr>
+            </m:ctrlPr>
+          </m:sSupPr>
+          <m:e>
+            <m:r>
+              <w:rPr>
+                <w:rFonts w:ascii="Cambria Math" w:hAnsi="Cambria Math"/>
+              </w:rPr>
+              <m:t>v</m:t>
+            </m:r>
+          </m:e>
+          <m:sup>
+            <m:r>
+              <w:rPr>
+                <w:rFonts w:ascii="Cambria Math" w:hAnsi="Cambria Math"/>
+              </w:rPr>
+              <m:t>i</m:t>
+            </m:r>
+          </m:sup>
+        </m:sSup>
+        <m:r>
+          <w:rPr>
+            <w:rFonts w:ascii="Cambria Math" w:hAnsi="Cambria Math"/>
+          </w:rPr>
+          <m:t>w</m:t>
+        </m:r>
+        <m:sSup>
+          <m:sSupPr>
+            <m:ctrlPr>
+              <w:rPr>
+                <w:rFonts w:ascii="Cambria Math" w:hAnsi="Cambria Math"/>
+                <w:i/>
+              </w:rPr>
+            </m:ctrlPr>
+          </m:sSupPr>
+          <m:e>
+            <m:r>
+              <w:rPr>
+                <w:rFonts w:ascii="Cambria Math" w:hAnsi="Cambria Math"/>
+              </w:rPr>
+              <m:t>x</m:t>
+            </m:r>
+          </m:e>
+          <m:sup>
+            <m:r>
+              <w:rPr>
+                <w:rFonts w:ascii="Cambria Math" w:hAnsi="Cambria Math"/>
+              </w:rPr>
+              <m:t>i</m:t>
+            </m:r>
+          </m:sup>
+        </m:sSup>
+        <m:r>
+          <w:rPr>
+            <w:rFonts w:ascii="Cambria Math" w:hAnsi="Cambria Math"/>
+          </w:rPr>
+          <m:t xml:space="preserve">y = uwy = </m:t>
+        </m:r>
+        <m:sSup>
+          <m:sSupPr>
+            <m:ctrlPr>
+              <w:rPr>
+                <w:rFonts w:ascii="Cambria Math" w:hAnsi="Cambria Math" w:cs="Cambria Math"/>
+                <w:i/>
+              </w:rPr>
+            </m:ctrlPr>
+          </m:sSupPr>
+          <m:e>
+            <m:r>
+              <w:rPr>
+                <w:rFonts w:ascii="Cambria Math" w:hAnsi="Cambria Math" w:cs="Cambria Math"/>
+              </w:rPr>
+              <m:t>a</m:t>
+            </m:r>
+          </m:e>
+          <m:sup>
+            <m:r>
+              <w:rPr>
+                <w:rFonts w:ascii="Cambria Math" w:hAnsi="Cambria Math" w:cs="Cambria Math"/>
+              </w:rPr>
+              <m:t>3</m:t>
+            </m:r>
+          </m:sup>
+        </m:sSup>
+        <m:r>
+          <w:rPr>
+            <w:rFonts w:ascii="Cambria Math" w:hAnsi="Cambria Math" w:cs="Cambria Math"/>
+          </w:rPr>
+          <m:t>b</m:t>
+        </m:r>
+        <m:r>
+          <w:rPr>
+            <w:rFonts w:ascii="Cambria Math" w:hAnsi="Cambria Math" w:cs="Cambria Math"/>
+          </w:rPr>
+          <m:t>b</m:t>
+        </m:r>
+      </m:oMath>
+    </w:p>
+    <w:p>
+      <w:r>
+        <w:rPr>
+          <w:rFonts w:ascii="Cambria Math" w:hAnsi="Cambria Math" w:cs="Cambria Math"/>
+        </w:rPr>
+        <w:t>Für</w:t>
+      </w:r>
+      <w:r>
+        <w:t xml:space="preserve"> </w:t>
+      </w:r>
+      <m:oMath>
+        <m:r>
+          <w:rPr>
+            <w:rFonts w:ascii="Cambria Math" w:hAnsi="Cambria Math"/>
+          </w:rPr>
+          <m:t>i = 1</m:t>
+        </m:r>
+      </m:oMath>
+      <w:r>
+        <w:t xml:space="preserve"> </w:t>
+      </w:r>
+      <w:r>
+        <w:rPr>
+          <w:rFonts w:ascii="Cambria Math" w:hAnsi="Cambria Math" w:cs="Cambria Math"/>
+        </w:rPr>
+        <w:t>erhalten wir</w:t>
+      </w:r>
+      <w:r>
+        <w:t xml:space="preserve"> </w:t>
+      </w:r>
+      <m:oMath>
+        <m:r>
+          <w:rPr>
+            <w:rFonts w:ascii="Cambria Math" w:hAnsi="Cambria Math"/>
+          </w:rPr>
+          <m:t>u</m:t>
+        </m:r>
+        <m:sSup>
+          <m:sSupPr>
+            <m:ctrlPr>
+              <w:rPr>
+                <w:rFonts w:ascii="Cambria Math" w:hAnsi="Cambria Math"/>
+                <w:i/>
+              </w:rPr>
+            </m:ctrlPr>
+          </m:sSupPr>
+          <m:e>
+            <m:r>
+              <w:rPr>
+                <w:rFonts w:ascii="Cambria Math" w:hAnsi="Cambria Math"/>
+              </w:rPr>
+              <m:t>v</m:t>
+            </m:r>
+          </m:e>
+          <m:sup>
+            <m:r>
+              <w:rPr>
+                <w:rFonts w:ascii="Cambria Math" w:hAnsi="Cambria Math"/>
+              </w:rPr>
+              <m:t>i</m:t>
+            </m:r>
+          </m:sup>
+        </m:sSup>
+        <m:r>
+          <w:rPr>
+            <w:rFonts w:ascii="Cambria Math" w:hAnsi="Cambria Math"/>
+          </w:rPr>
+          <m:t>w</m:t>
+        </m:r>
+        <m:sSup>
+          <m:sSupPr>
+            <m:ctrlPr>
+              <w:rPr>
+                <w:rFonts w:ascii="Cambria Math" w:hAnsi="Cambria Math"/>
+                <w:i/>
+              </w:rPr>
+            </m:ctrlPr>
+          </m:sSupPr>
+          <m:e>
+            <m:r>
+              <w:rPr>
+                <w:rFonts w:ascii="Cambria Math" w:hAnsi="Cambria Math"/>
+              </w:rPr>
+              <m:t>x</m:t>
+            </m:r>
+          </m:e>
+          <m:sup>
+            <m:r>
+              <w:rPr>
+                <w:rFonts w:ascii="Cambria Math" w:hAnsi="Cambria Math"/>
+              </w:rPr>
+              <m:t>i</m:t>
+            </m:r>
+          </m:sup>
+        </m:sSup>
+        <m:r>
+          <w:rPr>
+            <w:rFonts w:ascii="Cambria Math" w:hAnsi="Cambria Math"/>
+          </w:rPr>
+          <m:t xml:space="preserve">y = </m:t>
+        </m:r>
+        <m:sSup>
+          <m:sSupPr>
+            <m:ctrlPr>
+              <w:rPr>
+                <w:rFonts w:ascii="Cambria Math" w:hAnsi="Cambria Math" w:cs="Cambria Math"/>
+                <w:i/>
+              </w:rPr>
+            </m:ctrlPr>
+          </m:sSupPr>
+          <m:e>
+            <m:r>
+              <w:rPr>
+                <w:rFonts w:ascii="Cambria Math" w:hAnsi="Cambria Math" w:cs="Cambria Math"/>
+              </w:rPr>
+              <m:t>a</m:t>
+            </m:r>
+          </m:e>
+          <m:sup>
+            <m:r>
+              <w:rPr>
+                <w:rFonts w:ascii="Cambria Math" w:hAnsi="Cambria Math" w:cs="Cambria Math"/>
+              </w:rPr>
+              <m:t>3</m:t>
+            </m:r>
+          </m:sup>
+        </m:sSup>
+        <m:sSup>
+          <m:sSupPr>
+            <m:ctrlPr>
+              <w:rPr>
+                <w:rFonts w:ascii="Cambria Math" w:hAnsi="Cambria Math" w:cs="Cambria Math"/>
+                <w:i/>
+              </w:rPr>
+            </m:ctrlPr>
+          </m:sSupPr>
+          <m:e>
+            <m:r>
+              <w:rPr>
+                <w:rFonts w:ascii="Cambria Math" w:hAnsi="Cambria Math" w:cs="Cambria Math"/>
+              </w:rPr>
+              <m:t>b</m:t>
+            </m:r>
+          </m:e>
+          <m:sup>
+            <m:r>
+              <w:rPr>
+                <w:rFonts w:ascii="Cambria Math" w:hAnsi="Cambria Math" w:cs="Cambria Math"/>
+              </w:rPr>
+              <m:t>2</m:t>
+            </m:r>
+          </m:sup>
+        </m:sSup>
+        <m:r>
+          <w:rPr>
+            <w:rFonts w:ascii="Cambria Math" w:hAnsi="Cambria Math" w:cs="Cambria Math"/>
+          </w:rPr>
+          <m:t>acbacb</m:t>
+        </m:r>
+      </m:oMath>
+    </w:p>
+    <w:p>
+      <w:r>
+        <w:rPr>
+          <w:rFonts w:ascii="Cambria Math" w:hAnsi="Cambria Math" w:cs="Cambria Math"/>
+        </w:rPr>
+        <w:t>Für</w:t>
+      </w:r>
+      <w:r>
+        <w:t xml:space="preserve"> </w:t>
+      </w:r>
+      <m:oMath>
+        <m:r>
+          <w:rPr>
+            <w:rFonts w:ascii="Cambria Math" w:hAnsi="Cambria Math"/>
+          </w:rPr>
+          <m:t>i = 2</m:t>
+        </m:r>
+      </m:oMath>
+      <w:r>
+        <w:t xml:space="preserve"> </w:t>
+      </w:r>
+      <w:r>
+        <w:rPr>
+          <w:rFonts w:ascii="Cambria Math" w:hAnsi="Cambria Math" w:cs="Cambria Math"/>
+        </w:rPr>
+        <w:t>erhalten wir</w:t>
+      </w:r>
+      <w:r>
+        <w:t xml:space="preserve"> </w:t>
+      </w:r>
+      <m:oMath>
+        <m:r>
+          <w:rPr>
+            <w:rFonts w:ascii="Cambria Math" w:hAnsi="Cambria Math"/>
+          </w:rPr>
+          <m:t>u</m:t>
+        </m:r>
+        <m:sSup>
+          <m:sSupPr>
+            <m:ctrlPr>
+              <w:rPr>
+                <w:rFonts w:ascii="Cambria Math" w:hAnsi="Cambria Math"/>
+                <w:i/>
+              </w:rPr>
+            </m:ctrlPr>
+          </m:sSupPr>
+          <m:e>
+            <m:r>
+              <w:rPr>
+                <w:rFonts w:ascii="Cambria Math" w:hAnsi="Cambria Math"/>
+              </w:rPr>
+              <m:t>v</m:t>
+            </m:r>
+          </m:e>
+          <m:sup>
+            <m:r>
+              <w:rPr>
+                <w:rFonts w:ascii="Cambria Math" w:hAnsi="Cambria Math"/>
+              </w:rPr>
+              <m:t>i</m:t>
+            </m:r>
+          </m:sup>
+        </m:sSup>
+        <m:r>
+          <w:rPr>
+            <w:rFonts w:ascii="Cambria Math" w:hAnsi="Cambria Math"/>
+          </w:rPr>
+          <m:t>w</m:t>
+        </m:r>
+        <m:sSup>
+          <m:sSupPr>
+            <m:ctrlPr>
+              <w:rPr>
+                <w:rFonts w:ascii="Cambria Math" w:hAnsi="Cambria Math"/>
+                <w:i/>
+              </w:rPr>
+            </m:ctrlPr>
+          </m:sSupPr>
+          <m:e>
+            <m:r>
+              <w:rPr>
+                <w:rFonts w:ascii="Cambria Math" w:hAnsi="Cambria Math"/>
+              </w:rPr>
+              <m:t>x</m:t>
+            </m:r>
+          </m:e>
+          <m:sup>
+            <m:r>
+              <w:rPr>
+                <w:rFonts w:ascii="Cambria Math" w:hAnsi="Cambria Math"/>
+              </w:rPr>
+              <m:t>i</m:t>
+            </m:r>
+          </m:sup>
+        </m:sSup>
+        <m:r>
+          <w:rPr>
+            <w:rFonts w:ascii="Cambria Math" w:hAnsi="Cambria Math"/>
+          </w:rPr>
+          <m:t xml:space="preserve">y = </m:t>
+        </m:r>
+        <m:sSup>
+          <m:sSupPr>
+            <m:ctrlPr>
+              <w:rPr>
+                <w:rFonts w:ascii="Cambria Math" w:hAnsi="Cambria Math" w:cs="Cambria Math"/>
+                <w:i/>
+              </w:rPr>
+            </m:ctrlPr>
+          </m:sSupPr>
+          <m:e>
+            <m:r>
+              <w:rPr>
+                <w:rFonts w:ascii="Cambria Math" w:hAnsi="Cambria Math" w:cs="Cambria Math"/>
+              </w:rPr>
+              <m:t>a</m:t>
+            </m:r>
+          </m:e>
+          <m:sup>
+            <m:r>
+              <w:rPr>
+                <w:rFonts w:ascii="Cambria Math" w:hAnsi="Cambria Math" w:cs="Cambria Math"/>
+              </w:rPr>
+              <m:t>3</m:t>
+            </m:r>
+          </m:sup>
+        </m:sSup>
+        <m:r>
+          <w:rPr>
+            <w:rFonts w:ascii="Cambria Math" w:hAnsi="Cambria Math" w:cs="Cambria Math"/>
+          </w:rPr>
+          <m:t>bb</m:t>
+        </m:r>
+        <m:r>
+          <w:rPr>
+            <w:rFonts w:ascii="Cambria Math" w:hAnsi="Cambria Math" w:cs="Cambria Math"/>
+          </w:rPr>
+          <m:t>ac</m:t>
+        </m:r>
+        <m:r>
+          <w:rPr>
+            <w:rFonts w:ascii="Cambria Math" w:hAnsi="Cambria Math" w:cs="Cambria Math"/>
+          </w:rPr>
+          <m:t>bac</m:t>
+        </m:r>
+        <m:r>
+          <w:rPr>
+            <w:rFonts w:ascii="Cambria Math" w:hAnsi="Cambria Math" w:cs="Cambria Math"/>
+          </w:rPr>
+          <m:t>bacb</m:t>
+        </m:r>
+        <m:r>
+          <w:rPr>
+            <w:rFonts w:ascii="Cambria Math" w:hAnsi="Cambria Math" w:cs="Cambria Math"/>
+          </w:rPr>
+          <m:t>acb</m:t>
+        </m:r>
+      </m:oMath>
+    </w:p>
+    <w:p>
+      <w:r>
+        <w:rPr>
+          <w:rFonts w:ascii="Cambria Math" w:hAnsi="Cambria Math" w:cs="Cambria Math"/>
+        </w:rPr>
+        <w:t>Für</w:t>
+      </w:r>
+      <w:r>
+        <w:t xml:space="preserve"> </w:t>
+      </w:r>
+      <m:oMath>
+        <m:r>
+          <w:rPr>
+            <w:rFonts w:ascii="Cambria Math" w:hAnsi="Cambria Math"/>
+          </w:rPr>
+          <m:t>i = 3</m:t>
+        </m:r>
+      </m:oMath>
+      <w:r>
+        <w:t xml:space="preserve"> </w:t>
+      </w:r>
+      <w:r>
+        <w:rPr>
+          <w:rFonts w:ascii="Cambria Math" w:hAnsi="Cambria Math" w:cs="Cambria Math"/>
+        </w:rPr>
+        <w:t>erhalten</w:t>
+      </w:r>
+      <w:r>
+        <w:t xml:space="preserve"> wir </w:t>
+      </w:r>
+      <m:oMath>
+        <m:r>
+          <w:rPr>
+            <w:rFonts w:ascii="Cambria Math" w:hAnsi="Cambria Math"/>
+          </w:rPr>
+          <m:t>u</m:t>
+        </m:r>
+        <m:sSup>
+          <m:sSupPr>
+            <m:ctrlPr>
+              <w:rPr>
+                <w:rFonts w:ascii="Cambria Math" w:hAnsi="Cambria Math"/>
+                <w:i/>
+              </w:rPr>
+            </m:ctrlPr>
+          </m:sSupPr>
+          <m:e>
+            <m:r>
+              <w:rPr>
+                <w:rFonts w:ascii="Cambria Math" w:hAnsi="Cambria Math"/>
+              </w:rPr>
+              <m:t>v</m:t>
+            </m:r>
+          </m:e>
+          <m:sup>
+            <m:r>
+              <w:rPr>
+                <w:rFonts w:ascii="Cambria Math" w:hAnsi="Cambria Math"/>
+              </w:rPr>
+              <m:t>i</m:t>
+            </m:r>
+          </m:sup>
+        </m:sSup>
+        <m:r>
+          <w:rPr>
+            <w:rFonts w:ascii="Cambria Math" w:hAnsi="Cambria Math"/>
+          </w:rPr>
+          <m:t>w</m:t>
+        </m:r>
+        <m:sSup>
+          <m:sSupPr>
+            <m:ctrlPr>
+              <w:rPr>
+                <w:rFonts w:ascii="Cambria Math" w:hAnsi="Cambria Math"/>
+                <w:i/>
+              </w:rPr>
+            </m:ctrlPr>
+          </m:sSupPr>
+          <m:e>
+            <m:r>
+              <w:rPr>
+                <w:rFonts w:ascii="Cambria Math" w:hAnsi="Cambria Math"/>
+              </w:rPr>
+              <m:t>x</m:t>
+            </m:r>
+          </m:e>
+          <m:sup>
+            <m:r>
+              <w:rPr>
+                <w:rFonts w:ascii="Cambria Math" w:hAnsi="Cambria Math"/>
+              </w:rPr>
+              <m:t>i</m:t>
+            </m:r>
+          </m:sup>
+        </m:sSup>
+        <m:r>
+          <w:rPr>
+            <w:rFonts w:ascii="Cambria Math" w:hAnsi="Cambria Math"/>
+          </w:rPr>
+          <m:t>y  =</m:t>
+        </m:r>
+        <m:r>
+          <w:rPr>
+            <w:rFonts w:ascii="Cambria Math" w:hAnsi="Cambria Math"/>
+          </w:rPr>
+          <m:t xml:space="preserve"> </m:t>
+        </m:r>
+        <m:sSup>
+          <m:sSupPr>
+            <m:ctrlPr>
+              <w:rPr>
+                <w:rFonts w:ascii="Cambria Math" w:hAnsi="Cambria Math" w:cs="Cambria Math"/>
+                <w:i/>
+              </w:rPr>
+            </m:ctrlPr>
+          </m:sSupPr>
+          <m:e>
+            <m:r>
+              <w:rPr>
+                <w:rFonts w:ascii="Cambria Math" w:hAnsi="Cambria Math" w:cs="Cambria Math"/>
+              </w:rPr>
+              <m:t>a</m:t>
+            </m:r>
+          </m:e>
+          <m:sup>
+            <m:r>
+              <w:rPr>
+                <w:rFonts w:ascii="Cambria Math" w:hAnsi="Cambria Math" w:cs="Cambria Math"/>
+              </w:rPr>
+              <m:t>3</m:t>
+            </m:r>
+          </m:sup>
+        </m:sSup>
+        <m:r>
+          <w:rPr>
+            <w:rFonts w:ascii="Cambria Math" w:hAnsi="Cambria Math" w:cs="Cambria Math"/>
+          </w:rPr>
+          <m:t>bb</m:t>
+        </m:r>
+        <m:r>
+          <w:rPr>
+            <w:rFonts w:ascii="Cambria Math" w:hAnsi="Cambria Math" w:cs="Cambria Math"/>
+          </w:rPr>
+          <m:t>ac</m:t>
+        </m:r>
+        <m:r>
+          <w:rPr>
+            <w:rFonts w:ascii="Cambria Math" w:hAnsi="Cambria Math" w:cs="Cambria Math"/>
+          </w:rPr>
+          <m:t>bac</m:t>
+        </m:r>
+        <m:r>
+          <w:rPr>
+            <w:rFonts w:ascii="Cambria Math" w:hAnsi="Cambria Math" w:cs="Cambria Math"/>
+          </w:rPr>
+          <m:t>bac</m:t>
+        </m:r>
+        <m:r>
+          <w:rPr>
+            <w:rFonts w:ascii="Cambria Math" w:hAnsi="Cambria Math" w:cs="Cambria Math"/>
+          </w:rPr>
+          <m:t>bacb</m:t>
+        </m:r>
+        <m:r>
+          <w:rPr>
+            <w:rFonts w:ascii="Cambria Math" w:hAnsi="Cambria Math" w:cs="Cambria Math"/>
+          </w:rPr>
+          <m:t>acb</m:t>
+        </m:r>
+        <m:r>
+          <w:rPr>
+            <w:rFonts w:ascii="Cambria Math" w:hAnsi="Cambria Math" w:cs="Cambria Math"/>
+          </w:rPr>
+          <m:t>acb</m:t>
+        </m:r>
+        <m:r>
+          <w:rPr>
+            <w:rFonts w:ascii="Cambria Math" w:hAnsi="Cambria Math"/>
+          </w:rPr>
+          <m:t xml:space="preserve"> </m:t>
+        </m:r>
+      </m:oMath>
+    </w:p>
+    <w:p>
+      <w:r>
+        <w:rPr>
+          <w:rFonts w:ascii="Cambria Math" w:hAnsi="Cambria Math" w:cs="Cambria Math"/>
+        </w:rPr>
+        <w:t>Für</w:t>
+      </w:r>
+      <w:r>
+        <w:t xml:space="preserve"> </w:t>
+      </w:r>
+      <m:oMath>
+        <m:r>
+          <w:rPr>
+            <w:rFonts w:ascii="Cambria Math" w:hAnsi="Cambria Math"/>
+          </w:rPr>
+          <m:t xml:space="preserve">i = 4 </m:t>
+        </m:r>
+      </m:oMath>
+      <w:r>
+        <w:rPr>
+          <w:rFonts w:ascii="Cambria Math" w:hAnsi="Cambria Math" w:cs="Cambria Math"/>
+        </w:rPr>
+        <w:t>erhalten wir</w:t>
+      </w:r>
+      <w:r>
+        <w:t xml:space="preserve"> </w:t>
+      </w:r>
+      <m:oMath>
+        <m:r>
+          <w:rPr>
+            <w:rFonts w:ascii="Cambria Math" w:hAnsi="Cambria Math"/>
+          </w:rPr>
+          <m:t>u</m:t>
+        </m:r>
+        <m:sSup>
+          <m:sSupPr>
+            <m:ctrlPr>
+              <w:rPr>
+                <w:rFonts w:ascii="Cambria Math" w:hAnsi="Cambria Math"/>
+                <w:i/>
+              </w:rPr>
+            </m:ctrlPr>
+          </m:sSupPr>
+          <m:e>
+            <m:r>
+              <w:rPr>
+                <w:rFonts w:ascii="Cambria Math" w:hAnsi="Cambria Math"/>
+              </w:rPr>
+              <m:t>v</m:t>
+            </m:r>
+          </m:e>
+          <m:sup>
+            <m:r>
+              <w:rPr>
+                <w:rFonts w:ascii="Cambria Math" w:hAnsi="Cambria Math"/>
+              </w:rPr>
+              <m:t>i</m:t>
+            </m:r>
+          </m:sup>
+        </m:sSup>
+        <m:r>
+          <w:rPr>
+            <w:rFonts w:ascii="Cambria Math" w:hAnsi="Cambria Math"/>
+          </w:rPr>
+          <m:t>w</m:t>
+        </m:r>
+        <m:sSup>
+          <m:sSupPr>
+            <m:ctrlPr>
+              <w:rPr>
+                <w:rFonts w:ascii="Cambria Math" w:hAnsi="Cambria Math"/>
+                <w:i/>
+              </w:rPr>
+            </m:ctrlPr>
+          </m:sSupPr>
+          <m:e>
+            <m:r>
+              <w:rPr>
+                <w:rFonts w:ascii="Cambria Math" w:hAnsi="Cambria Math"/>
+              </w:rPr>
+              <m:t>x</m:t>
+            </m:r>
+          </m:e>
+          <m:sup>
+            <m:r>
+              <w:rPr>
+                <w:rFonts w:ascii="Cambria Math" w:hAnsi="Cambria Math"/>
+              </w:rPr>
+              <m:t>i</m:t>
+            </m:r>
+          </m:sup>
+        </m:sSup>
+        <m:r>
+          <w:rPr>
+            <w:rFonts w:ascii="Cambria Math" w:hAnsi="Cambria Math"/>
+          </w:rPr>
+          <m:t xml:space="preserve">y = </m:t>
+        </m:r>
+        <m:sSup>
+          <m:sSupPr>
+            <m:ctrlPr>
+              <w:rPr>
+                <w:rFonts w:ascii="Cambria Math" w:hAnsi="Cambria Math" w:cs="Cambria Math"/>
+                <w:i/>
+              </w:rPr>
+            </m:ctrlPr>
+          </m:sSupPr>
+          <m:e>
+            <m:r>
+              <w:rPr>
+                <w:rFonts w:ascii="Cambria Math" w:hAnsi="Cambria Math" w:cs="Cambria Math"/>
+              </w:rPr>
+              <m:t>a</m:t>
+            </m:r>
+          </m:e>
+          <m:sup>
+            <m:r>
+              <w:rPr>
+                <w:rFonts w:ascii="Cambria Math" w:hAnsi="Cambria Math" w:cs="Cambria Math"/>
+              </w:rPr>
+              <m:t>3</m:t>
+            </m:r>
+          </m:sup>
+        </m:sSup>
+        <m:r>
+          <w:rPr>
+            <w:rFonts w:ascii="Cambria Math" w:hAnsi="Cambria Math" w:cs="Cambria Math"/>
+          </w:rPr>
+          <m:t>bb</m:t>
+        </m:r>
+        <m:r>
+          <w:rPr>
+            <w:rFonts w:ascii="Cambria Math" w:hAnsi="Cambria Math" w:cs="Cambria Math"/>
+          </w:rPr>
+          <m:t>ac</m:t>
+        </m:r>
+        <m:r>
+          <w:rPr>
+            <w:rFonts w:ascii="Cambria Math" w:hAnsi="Cambria Math" w:cs="Cambria Math"/>
+          </w:rPr>
+          <m:t>bac</m:t>
+        </m:r>
+        <m:r>
+          <w:rPr>
+            <w:rFonts w:ascii="Cambria Math" w:hAnsi="Cambria Math" w:cs="Cambria Math"/>
+          </w:rPr>
+          <m:t>bacbac</m:t>
+        </m:r>
+        <m:r>
+          <w:rPr>
+            <w:rFonts w:ascii="Cambria Math" w:hAnsi="Cambria Math" w:cs="Cambria Math"/>
+          </w:rPr>
+          <m:t>bacb</m:t>
+        </m:r>
+        <m:r>
+          <w:rPr>
+            <w:rFonts w:ascii="Cambria Math" w:hAnsi="Cambria Math" w:cs="Cambria Math"/>
+          </w:rPr>
+          <m:t>acbacb</m:t>
+        </m:r>
+        <m:r>
+          <w:rPr>
+            <w:rFonts w:ascii="Cambria Math" w:hAnsi="Cambria Math" w:cs="Cambria Math"/>
+          </w:rPr>
+          <m:t>acb</m:t>
+        </m:r>
+        <m:r>
+          <w:rPr>
+            <w:rFonts w:ascii="Cambria Math" w:hAnsi="Cambria Math"/>
+          </w:rPr>
+          <m:t xml:space="preserve"> </m:t>
+        </m:r>
+      </m:oMath>
+    </w:p>
+    <w:p>
+      <w:pPr>
+        <w:rPr>
+          <w:rFonts w:ascii="Cambria Math" w:hAnsi="Cambria Math" w:cs="Cambria Math"/>
+        </w:rPr>
+      </w:pPr>
+      <w:r>
+        <w:rPr>
+          <w:rFonts w:ascii="Cambria Math" w:hAnsi="Cambria Math" w:cs="Cambria Math"/>
+        </w:rPr>
+        <w:t xml:space="preserve">Für </w:t>
+      </w:r>
+      <m:oMath>
+        <m:r>
+          <w:rPr>
+            <w:rFonts w:ascii="Cambria Math" w:hAnsi="Cambria Math"/>
+          </w:rPr>
+          <m:t>i = 0</m:t>
+        </m:r>
+      </m:oMath>
+      <w:r>
+        <w:t xml:space="preserve"> </w:t>
+      </w:r>
+      <w:r>
+        <w:rPr>
+          <w:rFonts w:ascii="Cambria Math" w:hAnsi="Cambria Math" w:cs="Cambria Math"/>
+        </w:rPr>
+        <w:t>ist das Pummping-Lemma verletzt und das Wort gehört nicht mehr zur Sprache, weil es die Bedingung nicht mehr erfüllt, dass</w:t>
+      </w:r>
+      <w:r>
+        <w:t xml:space="preserve"> </w:t>
+      </w:r>
+      <m:oMath>
+        <m:r>
+          <w:rPr>
+            <w:rFonts w:ascii="Cambria Math" w:hAnsi="Cambria Math"/>
+          </w:rPr>
+          <m:t>i&gt;j&gt;k</m:t>
+        </m:r>
+      </m:oMath>
+      <w:r>
+        <w:rPr>
+          <w:rFonts w:ascii="Cambria Math" w:hAnsi="Cambria Math" w:cs="Cambria Math"/>
+        </w:rPr>
+        <w:t>.  Es gibt dort</w:t>
+      </w:r>
+      <w:r>
+        <w:rPr>
+          <w:rFonts w:ascii="Cambria Math" w:hAnsi="Cambria Math" w:cs="Cambria Math"/>
+        </w:rPr>
+        <w:t xml:space="preserve"> keinen c</w:t>
+      </w:r>
+      <w:bookmarkStart w:id="10" w:name="_GoBack"/>
+      <w:bookmarkEnd w:id="10"/>
+      <w:r>
+        <w:rPr>
+          <w:rFonts w:ascii="Cambria Math" w:hAnsi="Cambria Math" w:cs="Cambria Math"/>
+        </w:rPr>
+        <w:t>, was unzulässig ist.</w:t>
+      </w:r>
+    </w:p>
+    <w:p/>
+    <w:p/>
+    <w:p>
+      <w:pPr>
+        <w:pStyle w:val="berschrift2"/>
+        <w:numPr>
+          <w:ilvl w:val="0"/>
+          <w:numId w:val="3"/>
+        </w:numPr>
+        <w:rPr>
+          <w:rFonts w:ascii="Cambria Math" w:eastAsiaTheme="minorHAnsi" w:hAnsi="Cambria Math" w:cs="Cambria Math"/>
+          <w:color w:val="auto"/>
+          <w:sz w:val="28"/>
+          <w:szCs w:val="22"/>
+        </w:rPr>
+      </w:pPr>
+      <w:r>
+        <w:rPr>
+          <w:rFonts w:ascii="Cambria Math" w:eastAsiaTheme="minorHAnsi" w:hAnsi="Cambria Math" w:cs="Cambria Math"/>
+          <w:color w:val="auto"/>
+          <w:sz w:val="28"/>
+          <w:szCs w:val="22"/>
+        </w:rPr>
         <w:t>Literaturverzeichnis</w:t>
       </w:r>
-      <w:bookmarkEnd w:id="9"/>
-    </w:p>
-    <w:bookmarkEnd w:id="10"/>
+      <w:bookmarkEnd w:id="8"/>
+    </w:p>
+    <w:bookmarkEnd w:id="9"/>
     <w:p>
       <w:pPr>
         <w:rPr>
@@ -10845,7 +11967,6 @@
   <w:style w:type="character" w:default="1" w:styleId="Absatz-Standardschriftart">
     <w:name w:val="Default Paragraph Font"/>
     <w:uiPriority w:val="1"/>
-    <w:semiHidden/>
     <w:unhideWhenUsed/>
   </w:style>
   <w:style w:type="table" w:default="1" w:styleId="NormaleTabelle">
@@ -11385,7 +12506,7 @@
 </file>
 
 <file path=customXml/itemProps2.xml><?xml version="1.0" encoding="utf-8"?>
-<ds:datastoreItem xmlns:ds="http://schemas.openxmlformats.org/officeDocument/2006/customXml" ds:itemID="{E8EAA960-F658-4059-B4B2-DC50E1D36CA0}">
+<ds:datastoreItem xmlns:ds="http://schemas.openxmlformats.org/officeDocument/2006/customXml" ds:itemID="{6EAF519E-D4B5-4D4B-ABFE-8093A007DEE9}">
   <ds:schemaRefs>
     <ds:schemaRef ds:uri="http://schemas.openxmlformats.org/officeDocument/2006/bibliography"/>
   </ds:schemaRefs>

</xml_diff>